<commit_message>
updated the api doc
</commit_message>
<xml_diff>
--- a/docs/DERMS Interface API.docx
+++ b/docs/DERMS Interface API.docx
@@ -23,12 +23,7 @@
         <w:pStyle w:val="Heading1"/>
       </w:pPr>
       <w:r>
-        <w:t>Summa</w:t>
-      </w:r>
-      <w:bookmarkStart w:id="0" w:name="_GoBack"/>
-      <w:bookmarkEnd w:id="0"/>
-      <w:r>
-        <w:t>ry</w:t>
+        <w:t>Summary</w:t>
       </w:r>
     </w:p>
     <w:p>
@@ -533,16 +528,16 @@
       <w:r>
         <w:t xml:space="preserve">SOAP Call : changeDERGroupDispatch -&gt; </w:t>
       </w:r>
-      <w:commentRangeStart w:id="1"/>
+      <w:commentRangeStart w:id="0"/>
       <w:r>
         <w:t>CreateDERGroupDispatch</w:t>
       </w:r>
-      <w:commentRangeEnd w:id="1"/>
+      <w:commentRangeEnd w:id="0"/>
       <w:r>
         <w:rPr>
           <w:rStyle w:val="CommentReference"/>
         </w:rPr>
-        <w:commentReference w:id="1"/>
+        <w:commentReference w:id="0"/>
       </w:r>
     </w:p>
     <w:p>
@@ -705,16 +700,16 @@
           <w:numId w:val="3"/>
         </w:numPr>
       </w:pPr>
-      <w:commentRangeStart w:id="2"/>
+      <w:commentRangeStart w:id="1"/>
       <w:r>
         <w:t>MRID – the MRID of the DER Group for which status is desired</w:t>
       </w:r>
-      <w:commentRangeEnd w:id="2"/>
+      <w:commentRangeEnd w:id="1"/>
       <w:r>
         <w:rPr>
           <w:rStyle w:val="CommentReference"/>
         </w:rPr>
-        <w:commentReference w:id="2"/>
+        <w:commentReference w:id="1"/>
       </w:r>
     </w:p>
     <w:p>
@@ -1532,6 +1527,61 @@
     </w:p>
     <w:p>
       <w:pPr>
+        <w:rPr>
+          <w:rFonts w:ascii="Courier" w:hAnsi="Courier"/>
+          <w:sz w:val="20"/>
+          <w:szCs w:val="20"/>
+        </w:rPr>
+      </w:pPr>
+    </w:p>
+    <w:p>
+      <w:pPr>
+        <w:pStyle w:val="Heading4"/>
+      </w:pPr>
+      <w:r>
+        <w:t>More Code Examples</w:t>
+      </w:r>
+    </w:p>
+    <w:p>
+      <w:bookmarkStart w:id="2" w:name="_GoBack"/>
+      <w:bookmarkEnd w:id="2"/>
+    </w:p>
+    <w:p>
+      <w:pPr>
+        <w:rPr>
+          <w:rFonts w:ascii="Courier" w:hAnsi="Courier"/>
+          <w:sz w:val="20"/>
+          <w:szCs w:val="20"/>
+        </w:rPr>
+      </w:pPr>
+      <w:r>
+        <w:rPr>
+          <w:rFonts w:ascii="Courier" w:hAnsi="Courier"/>
+          <w:sz w:val="20"/>
+          <w:szCs w:val="20"/>
+        </w:rPr>
+        <w:t xml:space="preserve">See </w:t>
+      </w:r>
+      <w:r>
+        <w:rPr>
+          <w:rFonts w:ascii="Courier" w:hAnsi="Courier"/>
+          <w:b/>
+          <w:sz w:val="20"/>
+          <w:szCs w:val="20"/>
+        </w:rPr>
+        <w:t xml:space="preserve">Appendix C </w:t>
+      </w:r>
+      <w:r>
+        <w:rPr>
+          <w:rFonts w:ascii="Courier" w:hAnsi="Courier"/>
+          <w:sz w:val="20"/>
+          <w:szCs w:val="20"/>
+        </w:rPr>
+        <w:t>for Unit Tests that further demonstrate how to call the methods.</w:t>
+      </w:r>
+    </w:p>
+    <w:p>
+      <w:pPr>
         <w:pStyle w:val="Heading1"/>
       </w:pPr>
       <w:r>
@@ -1547,6 +1597,7 @@
     <w:p/>
     <w:p>
       <w:pPr>
+        <w:shd w:val="pct15" w:color="auto" w:fill="auto"/>
         <w:rPr>
           <w:rFonts w:ascii="Courier" w:hAnsi="Courier"/>
           <w:sz w:val="20"/>
@@ -1564,6 +1615,7 @@
     </w:p>
     <w:p>
       <w:pPr>
+        <w:shd w:val="pct15" w:color="auto" w:fill="auto"/>
         <w:rPr>
           <w:rFonts w:ascii="Courier" w:hAnsi="Courier"/>
           <w:sz w:val="20"/>
@@ -1581,6 +1633,7 @@
     </w:p>
     <w:p>
       <w:pPr>
+        <w:shd w:val="pct15" w:color="auto" w:fill="auto"/>
         <w:rPr>
           <w:rFonts w:ascii="Courier" w:hAnsi="Courier"/>
           <w:sz w:val="20"/>
@@ -1598,6 +1651,7 @@
     </w:p>
     <w:p>
       <w:pPr>
+        <w:shd w:val="pct15" w:color="auto" w:fill="auto"/>
         <w:rPr>
           <w:rFonts w:ascii="Courier" w:hAnsi="Courier"/>
           <w:sz w:val="20"/>
@@ -1615,6 +1669,7 @@
     </w:p>
     <w:p>
       <w:pPr>
+        <w:shd w:val="pct15" w:color="auto" w:fill="auto"/>
         <w:rPr>
           <w:rFonts w:ascii="Courier" w:hAnsi="Courier"/>
           <w:sz w:val="20"/>
@@ -1632,6 +1687,7 @@
     </w:p>
     <w:p>
       <w:pPr>
+        <w:shd w:val="pct15" w:color="auto" w:fill="auto"/>
         <w:rPr>
           <w:rFonts w:ascii="Courier" w:hAnsi="Courier"/>
           <w:sz w:val="20"/>
@@ -1649,6 +1705,7 @@
     </w:p>
     <w:p>
       <w:pPr>
+        <w:shd w:val="pct15" w:color="auto" w:fill="auto"/>
         <w:rPr>
           <w:rFonts w:ascii="Courier" w:hAnsi="Courier"/>
           <w:sz w:val="20"/>
@@ -1666,6 +1723,7 @@
     </w:p>
     <w:p>
       <w:pPr>
+        <w:shd w:val="pct15" w:color="auto" w:fill="auto"/>
         <w:rPr>
           <w:rFonts w:ascii="Courier" w:hAnsi="Courier"/>
           <w:sz w:val="20"/>
@@ -1683,6 +1741,7 @@
     </w:p>
     <w:p>
       <w:pPr>
+        <w:shd w:val="pct15" w:color="auto" w:fill="auto"/>
         <w:rPr>
           <w:rFonts w:ascii="Courier" w:hAnsi="Courier"/>
           <w:sz w:val="20"/>
@@ -1700,6 +1759,7 @@
     </w:p>
     <w:p>
       <w:pPr>
+        <w:shd w:val="pct15" w:color="auto" w:fill="auto"/>
         <w:rPr>
           <w:rFonts w:ascii="Courier" w:hAnsi="Courier"/>
           <w:sz w:val="20"/>
@@ -1717,6 +1777,7 @@
     </w:p>
     <w:p>
       <w:pPr>
+        <w:shd w:val="pct15" w:color="auto" w:fill="auto"/>
         <w:rPr>
           <w:rFonts w:ascii="Courier" w:hAnsi="Courier"/>
           <w:sz w:val="20"/>
@@ -1734,6 +1795,7 @@
     </w:p>
     <w:p>
       <w:pPr>
+        <w:shd w:val="pct15" w:color="auto" w:fill="auto"/>
         <w:rPr>
           <w:rFonts w:ascii="Courier" w:hAnsi="Courier"/>
           <w:sz w:val="20"/>
@@ -1751,6 +1813,7 @@
     </w:p>
     <w:p>
       <w:pPr>
+        <w:shd w:val="pct15" w:color="auto" w:fill="auto"/>
         <w:rPr>
           <w:rFonts w:ascii="Courier" w:hAnsi="Courier"/>
           <w:sz w:val="20"/>
@@ -1768,6 +1831,7 @@
     </w:p>
     <w:p>
       <w:pPr>
+        <w:shd w:val="pct15" w:color="auto" w:fill="auto"/>
         <w:rPr>
           <w:rFonts w:ascii="Courier" w:hAnsi="Courier"/>
           <w:sz w:val="20"/>
@@ -1785,6 +1849,7 @@
     </w:p>
     <w:p>
       <w:pPr>
+        <w:shd w:val="pct15" w:color="auto" w:fill="auto"/>
         <w:rPr>
           <w:rFonts w:ascii="Courier" w:hAnsi="Courier"/>
           <w:sz w:val="20"/>
@@ -1802,6 +1867,7 @@
     </w:p>
     <w:p>
       <w:pPr>
+        <w:shd w:val="pct15" w:color="auto" w:fill="auto"/>
         <w:rPr>
           <w:rFonts w:ascii="Courier" w:hAnsi="Courier"/>
           <w:sz w:val="20"/>
@@ -1819,6 +1885,7 @@
     </w:p>
     <w:p>
       <w:pPr>
+        <w:shd w:val="pct15" w:color="auto" w:fill="auto"/>
         <w:rPr>
           <w:rFonts w:ascii="Courier" w:hAnsi="Courier"/>
           <w:sz w:val="20"/>
@@ -1836,6 +1903,7 @@
     </w:p>
     <w:p>
       <w:pPr>
+        <w:shd w:val="pct15" w:color="auto" w:fill="auto"/>
         <w:rPr>
           <w:rFonts w:ascii="Courier" w:hAnsi="Courier"/>
           <w:sz w:val="20"/>
@@ -1853,6 +1921,7 @@
     </w:p>
     <w:p>
       <w:pPr>
+        <w:shd w:val="pct15" w:color="auto" w:fill="auto"/>
         <w:rPr>
           <w:rFonts w:ascii="Courier" w:hAnsi="Courier"/>
           <w:sz w:val="20"/>
@@ -1870,6 +1939,7 @@
     </w:p>
     <w:p>
       <w:pPr>
+        <w:shd w:val="pct15" w:color="auto" w:fill="auto"/>
         <w:rPr>
           <w:rFonts w:ascii="Courier" w:hAnsi="Courier"/>
           <w:sz w:val="20"/>
@@ -1887,6 +1957,7 @@
     </w:p>
     <w:p>
       <w:pPr>
+        <w:shd w:val="pct15" w:color="auto" w:fill="auto"/>
         <w:rPr>
           <w:rFonts w:ascii="Courier" w:hAnsi="Courier"/>
           <w:sz w:val="20"/>
@@ -1904,6 +1975,7 @@
     </w:p>
     <w:p>
       <w:pPr>
+        <w:shd w:val="pct15" w:color="auto" w:fill="auto"/>
         <w:rPr>
           <w:rFonts w:ascii="Courier" w:hAnsi="Courier"/>
           <w:sz w:val="20"/>
@@ -1921,6 +1993,7 @@
     </w:p>
     <w:p>
       <w:pPr>
+        <w:shd w:val="pct15" w:color="auto" w:fill="auto"/>
         <w:rPr>
           <w:rFonts w:ascii="Courier" w:hAnsi="Courier"/>
           <w:sz w:val="20"/>
@@ -1938,6 +2011,7 @@
     </w:p>
     <w:p>
       <w:pPr>
+        <w:shd w:val="pct15" w:color="auto" w:fill="auto"/>
         <w:rPr>
           <w:rFonts w:ascii="Courier" w:hAnsi="Courier"/>
           <w:sz w:val="20"/>
@@ -1955,6 +2029,7 @@
     </w:p>
     <w:p>
       <w:pPr>
+        <w:shd w:val="pct15" w:color="auto" w:fill="auto"/>
         <w:rPr>
           <w:rFonts w:ascii="Courier" w:hAnsi="Courier"/>
           <w:sz w:val="20"/>
@@ -1972,6 +2047,7 @@
     </w:p>
     <w:p>
       <w:pPr>
+        <w:shd w:val="pct15" w:color="auto" w:fill="auto"/>
         <w:rPr>
           <w:rFonts w:ascii="Courier" w:hAnsi="Courier"/>
           <w:sz w:val="20"/>
@@ -1989,6 +2065,7 @@
     </w:p>
     <w:p>
       <w:pPr>
+        <w:shd w:val="pct15" w:color="auto" w:fill="auto"/>
         <w:rPr>
           <w:rFonts w:ascii="Courier" w:hAnsi="Courier"/>
           <w:sz w:val="20"/>
@@ -2006,6 +2083,7 @@
     </w:p>
     <w:p>
       <w:pPr>
+        <w:shd w:val="pct15" w:color="auto" w:fill="auto"/>
         <w:rPr>
           <w:rFonts w:ascii="Courier" w:hAnsi="Courier"/>
           <w:sz w:val="20"/>
@@ -2023,6 +2101,7 @@
     </w:p>
     <w:p>
       <w:pPr>
+        <w:shd w:val="pct15" w:color="auto" w:fill="auto"/>
         <w:rPr>
           <w:rFonts w:ascii="Courier" w:hAnsi="Courier"/>
           <w:sz w:val="20"/>
@@ -2040,6 +2119,7 @@
     </w:p>
     <w:p>
       <w:pPr>
+        <w:shd w:val="pct15" w:color="auto" w:fill="auto"/>
         <w:rPr>
           <w:rFonts w:ascii="Courier" w:hAnsi="Courier"/>
           <w:sz w:val="20"/>
@@ -2057,6 +2137,7 @@
     </w:p>
     <w:p>
       <w:pPr>
+        <w:shd w:val="pct15" w:color="auto" w:fill="auto"/>
         <w:rPr>
           <w:rFonts w:ascii="Courier" w:hAnsi="Courier"/>
           <w:sz w:val="20"/>
@@ -2074,6 +2155,7 @@
     </w:p>
     <w:p>
       <w:pPr>
+        <w:shd w:val="pct15" w:color="auto" w:fill="auto"/>
         <w:rPr>
           <w:rFonts w:ascii="Courier" w:hAnsi="Courier"/>
           <w:sz w:val="20"/>
@@ -2091,6 +2173,7 @@
     </w:p>
     <w:p>
       <w:pPr>
+        <w:shd w:val="pct15" w:color="auto" w:fill="auto"/>
         <w:rPr>
           <w:rFonts w:ascii="Courier" w:hAnsi="Courier"/>
           <w:sz w:val="20"/>
@@ -2108,6 +2191,7 @@
     </w:p>
     <w:p>
       <w:pPr>
+        <w:shd w:val="pct15" w:color="auto" w:fill="auto"/>
         <w:rPr>
           <w:rFonts w:ascii="Courier" w:hAnsi="Courier"/>
           <w:sz w:val="20"/>
@@ -2125,6 +2209,7 @@
     </w:p>
     <w:p>
       <w:pPr>
+        <w:shd w:val="pct15" w:color="auto" w:fill="auto"/>
         <w:rPr>
           <w:rFonts w:ascii="Courier" w:hAnsi="Courier"/>
           <w:sz w:val="20"/>
@@ -2142,6 +2227,7 @@
     </w:p>
     <w:p>
       <w:pPr>
+        <w:shd w:val="pct15" w:color="auto" w:fill="auto"/>
         <w:rPr>
           <w:rFonts w:ascii="Courier" w:hAnsi="Courier"/>
           <w:sz w:val="20"/>
@@ -2159,6 +2245,7 @@
     </w:p>
     <w:p>
       <w:pPr>
+        <w:shd w:val="pct15" w:color="auto" w:fill="auto"/>
         <w:rPr>
           <w:rFonts w:ascii="Courier" w:hAnsi="Courier"/>
           <w:sz w:val="20"/>
@@ -2176,6 +2263,7 @@
     </w:p>
     <w:p>
       <w:pPr>
+        <w:shd w:val="pct15" w:color="auto" w:fill="auto"/>
         <w:rPr>
           <w:rFonts w:ascii="Courier" w:hAnsi="Courier"/>
           <w:sz w:val="20"/>
@@ -2193,6 +2281,7 @@
     </w:p>
     <w:p>
       <w:pPr>
+        <w:shd w:val="pct15" w:color="auto" w:fill="auto"/>
         <w:rPr>
           <w:rFonts w:ascii="Courier" w:hAnsi="Courier"/>
           <w:sz w:val="20"/>
@@ -2210,6 +2299,7 @@
     </w:p>
     <w:p>
       <w:pPr>
+        <w:shd w:val="pct15" w:color="auto" w:fill="auto"/>
         <w:rPr>
           <w:rFonts w:ascii="Courier" w:hAnsi="Courier"/>
           <w:sz w:val="20"/>
@@ -2227,6 +2317,7 @@
     </w:p>
     <w:p>
       <w:pPr>
+        <w:shd w:val="pct15" w:color="auto" w:fill="auto"/>
         <w:rPr>
           <w:rFonts w:ascii="Courier" w:hAnsi="Courier"/>
           <w:sz w:val="20"/>
@@ -2244,6 +2335,7 @@
     </w:p>
     <w:p>
       <w:pPr>
+        <w:shd w:val="pct15" w:color="auto" w:fill="auto"/>
         <w:rPr>
           <w:rFonts w:ascii="Courier" w:hAnsi="Courier"/>
           <w:sz w:val="20"/>
@@ -2261,6 +2353,7 @@
     </w:p>
     <w:p>
       <w:pPr>
+        <w:shd w:val="pct15" w:color="auto" w:fill="auto"/>
         <w:rPr>
           <w:rFonts w:ascii="Courier" w:hAnsi="Courier"/>
           <w:sz w:val="20"/>
@@ -2278,6 +2371,7 @@
     </w:p>
     <w:p>
       <w:pPr>
+        <w:shd w:val="pct15" w:color="auto" w:fill="auto"/>
         <w:rPr>
           <w:rFonts w:ascii="Courier" w:hAnsi="Courier"/>
           <w:sz w:val="20"/>
@@ -2295,6 +2389,7 @@
     </w:p>
     <w:p>
       <w:pPr>
+        <w:shd w:val="pct15" w:color="auto" w:fill="auto"/>
         <w:rPr>
           <w:rFonts w:ascii="Courier" w:hAnsi="Courier"/>
           <w:sz w:val="20"/>
@@ -2312,6 +2407,7 @@
     </w:p>
     <w:p>
       <w:pPr>
+        <w:shd w:val="pct15" w:color="auto" w:fill="auto"/>
         <w:rPr>
           <w:rFonts w:ascii="Courier" w:hAnsi="Courier"/>
           <w:sz w:val="20"/>
@@ -2329,6 +2425,7 @@
     </w:p>
     <w:p>
       <w:pPr>
+        <w:shd w:val="pct15" w:color="auto" w:fill="auto"/>
         <w:rPr>
           <w:rFonts w:ascii="Courier" w:hAnsi="Courier"/>
           <w:sz w:val="20"/>
@@ -2346,6 +2443,7 @@
     </w:p>
     <w:p>
       <w:pPr>
+        <w:shd w:val="pct15" w:color="auto" w:fill="auto"/>
         <w:rPr>
           <w:rFonts w:ascii="Courier" w:hAnsi="Courier"/>
           <w:sz w:val="20"/>
@@ -2363,6 +2461,7 @@
     </w:p>
     <w:p>
       <w:pPr>
+        <w:shd w:val="pct15" w:color="auto" w:fill="auto"/>
         <w:rPr>
           <w:rFonts w:ascii="Courier" w:hAnsi="Courier"/>
           <w:sz w:val="20"/>
@@ -2380,6 +2479,7 @@
     </w:p>
     <w:p>
       <w:pPr>
+        <w:shd w:val="pct15" w:color="auto" w:fill="auto"/>
         <w:rPr>
           <w:rFonts w:ascii="Courier" w:hAnsi="Courier"/>
           <w:sz w:val="20"/>
@@ -2397,6 +2497,7 @@
     </w:p>
     <w:p>
       <w:pPr>
+        <w:shd w:val="pct15" w:color="auto" w:fill="auto"/>
         <w:rPr>
           <w:rFonts w:ascii="Courier" w:hAnsi="Courier"/>
           <w:sz w:val="20"/>
@@ -2414,6 +2515,7 @@
     </w:p>
     <w:p>
       <w:pPr>
+        <w:shd w:val="pct15" w:color="auto" w:fill="auto"/>
         <w:rPr>
           <w:rFonts w:ascii="Courier" w:hAnsi="Courier"/>
           <w:sz w:val="20"/>
@@ -2431,6 +2533,7 @@
     </w:p>
     <w:p>
       <w:pPr>
+        <w:shd w:val="pct15" w:color="auto" w:fill="auto"/>
         <w:rPr>
           <w:rFonts w:ascii="Courier" w:hAnsi="Courier"/>
           <w:sz w:val="20"/>
@@ -2448,6 +2551,7 @@
     </w:p>
     <w:p>
       <w:pPr>
+        <w:shd w:val="pct15" w:color="auto" w:fill="auto"/>
         <w:rPr>
           <w:rFonts w:ascii="Courier" w:hAnsi="Courier"/>
           <w:sz w:val="20"/>
@@ -2465,6 +2569,7 @@
     </w:p>
     <w:p>
       <w:pPr>
+        <w:shd w:val="pct15" w:color="auto" w:fill="auto"/>
         <w:rPr>
           <w:rFonts w:ascii="Courier" w:hAnsi="Courier"/>
           <w:sz w:val="20"/>
@@ -2482,6 +2587,7 @@
     </w:p>
     <w:p>
       <w:pPr>
+        <w:shd w:val="pct15" w:color="auto" w:fill="auto"/>
         <w:rPr>
           <w:rFonts w:ascii="Courier" w:hAnsi="Courier"/>
           <w:sz w:val="20"/>
@@ -2499,6 +2605,7 @@
     </w:p>
     <w:p>
       <w:pPr>
+        <w:shd w:val="pct15" w:color="auto" w:fill="auto"/>
         <w:rPr>
           <w:rFonts w:ascii="Courier" w:hAnsi="Courier"/>
           <w:sz w:val="20"/>
@@ -2516,6 +2623,7 @@
     </w:p>
     <w:p>
       <w:pPr>
+        <w:shd w:val="pct15" w:color="auto" w:fill="auto"/>
         <w:rPr>
           <w:rFonts w:ascii="Courier" w:hAnsi="Courier"/>
           <w:sz w:val="20"/>
@@ -2533,6 +2641,7 @@
     </w:p>
     <w:p>
       <w:pPr>
+        <w:shd w:val="pct15" w:color="auto" w:fill="auto"/>
         <w:rPr>
           <w:rFonts w:ascii="Courier" w:hAnsi="Courier"/>
           <w:sz w:val="20"/>
@@ -2550,6 +2659,7 @@
     </w:p>
     <w:p>
       <w:pPr>
+        <w:shd w:val="pct15" w:color="auto" w:fill="auto"/>
         <w:rPr>
           <w:rFonts w:ascii="Courier" w:hAnsi="Courier"/>
           <w:sz w:val="20"/>
@@ -2567,6 +2677,7 @@
     </w:p>
     <w:p>
       <w:pPr>
+        <w:shd w:val="pct15" w:color="auto" w:fill="auto"/>
         <w:rPr>
           <w:rFonts w:ascii="Courier" w:hAnsi="Courier"/>
           <w:sz w:val="20"/>
@@ -2584,6 +2695,7 @@
     </w:p>
     <w:p>
       <w:pPr>
+        <w:shd w:val="pct15" w:color="auto" w:fill="auto"/>
         <w:rPr>
           <w:rFonts w:ascii="Courier" w:hAnsi="Courier"/>
           <w:sz w:val="20"/>
@@ -2601,6 +2713,7 @@
     </w:p>
     <w:p>
       <w:pPr>
+        <w:shd w:val="pct15" w:color="auto" w:fill="auto"/>
         <w:rPr>
           <w:rFonts w:ascii="Courier" w:hAnsi="Courier"/>
           <w:sz w:val="20"/>
@@ -2618,6 +2731,7 @@
     </w:p>
     <w:p>
       <w:pPr>
+        <w:shd w:val="pct15" w:color="auto" w:fill="auto"/>
         <w:rPr>
           <w:rFonts w:ascii="Courier" w:hAnsi="Courier"/>
           <w:sz w:val="20"/>
@@ -2635,6 +2749,7 @@
     </w:p>
     <w:p>
       <w:pPr>
+        <w:shd w:val="pct15" w:color="auto" w:fill="auto"/>
         <w:rPr>
           <w:rFonts w:ascii="Courier" w:hAnsi="Courier"/>
           <w:sz w:val="20"/>
@@ -2652,6 +2767,7 @@
     </w:p>
     <w:p>
       <w:pPr>
+        <w:shd w:val="pct15" w:color="auto" w:fill="auto"/>
         <w:rPr>
           <w:rFonts w:ascii="Courier" w:hAnsi="Courier"/>
           <w:sz w:val="20"/>
@@ -2669,6 +2785,7 @@
     </w:p>
     <w:p>
       <w:pPr>
+        <w:shd w:val="pct15" w:color="auto" w:fill="auto"/>
         <w:rPr>
           <w:rFonts w:ascii="Courier" w:hAnsi="Courier"/>
           <w:sz w:val="20"/>
@@ -2686,6 +2803,7 @@
     </w:p>
     <w:p>
       <w:pPr>
+        <w:shd w:val="pct15" w:color="auto" w:fill="auto"/>
         <w:rPr>
           <w:rFonts w:ascii="Courier" w:hAnsi="Courier"/>
           <w:sz w:val="20"/>
@@ -2703,6 +2821,7 @@
     </w:p>
     <w:p>
       <w:pPr>
+        <w:shd w:val="pct15" w:color="auto" w:fill="auto"/>
         <w:rPr>
           <w:rFonts w:ascii="Courier" w:hAnsi="Courier"/>
           <w:sz w:val="20"/>
@@ -2720,6 +2839,7 @@
     </w:p>
     <w:p>
       <w:pPr>
+        <w:shd w:val="pct15" w:color="auto" w:fill="auto"/>
         <w:rPr>
           <w:rFonts w:ascii="Courier" w:hAnsi="Courier"/>
           <w:sz w:val="20"/>
@@ -2737,6 +2857,7 @@
     </w:p>
     <w:p>
       <w:pPr>
+        <w:shd w:val="pct15" w:color="auto" w:fill="auto"/>
         <w:rPr>
           <w:rFonts w:ascii="Courier" w:hAnsi="Courier"/>
           <w:sz w:val="20"/>
@@ -2754,6 +2875,7 @@
     </w:p>
     <w:p>
       <w:pPr>
+        <w:shd w:val="pct15" w:color="auto" w:fill="auto"/>
         <w:rPr>
           <w:rFonts w:ascii="Courier" w:hAnsi="Courier"/>
           <w:sz w:val="20"/>
@@ -2771,6 +2893,7 @@
     </w:p>
     <w:p>
       <w:pPr>
+        <w:shd w:val="pct15" w:color="auto" w:fill="auto"/>
         <w:rPr>
           <w:rFonts w:ascii="Courier" w:hAnsi="Courier"/>
           <w:sz w:val="20"/>
@@ -2788,6 +2911,7 @@
     </w:p>
     <w:p>
       <w:pPr>
+        <w:shd w:val="pct15" w:color="auto" w:fill="auto"/>
         <w:rPr>
           <w:rFonts w:ascii="Courier" w:hAnsi="Courier"/>
           <w:sz w:val="20"/>
@@ -2805,6 +2929,7 @@
     </w:p>
     <w:p>
       <w:pPr>
+        <w:shd w:val="pct15" w:color="auto" w:fill="auto"/>
         <w:rPr>
           <w:rFonts w:ascii="Courier" w:hAnsi="Courier"/>
           <w:sz w:val="20"/>
@@ -2822,6 +2947,7 @@
     </w:p>
     <w:p>
       <w:pPr>
+        <w:shd w:val="pct15" w:color="auto" w:fill="auto"/>
         <w:rPr>
           <w:rFonts w:ascii="Courier" w:hAnsi="Courier"/>
           <w:sz w:val="20"/>
@@ -2839,6 +2965,7 @@
     </w:p>
     <w:p>
       <w:pPr>
+        <w:shd w:val="pct15" w:color="auto" w:fill="auto"/>
         <w:rPr>
           <w:rFonts w:ascii="Courier" w:hAnsi="Courier"/>
           <w:sz w:val="20"/>
@@ -2856,6 +2983,7 @@
     </w:p>
     <w:p>
       <w:pPr>
+        <w:shd w:val="pct15" w:color="auto" w:fill="auto"/>
         <w:rPr>
           <w:rFonts w:ascii="Courier" w:hAnsi="Courier"/>
           <w:sz w:val="20"/>
@@ -2873,6 +3001,7 @@
     </w:p>
     <w:p>
       <w:pPr>
+        <w:shd w:val="pct15" w:color="auto" w:fill="auto"/>
         <w:rPr>
           <w:rFonts w:ascii="Courier" w:hAnsi="Courier"/>
           <w:sz w:val="20"/>
@@ -2890,6 +3019,7 @@
     </w:p>
     <w:p>
       <w:pPr>
+        <w:shd w:val="pct15" w:color="auto" w:fill="auto"/>
         <w:rPr>
           <w:rFonts w:ascii="Courier" w:hAnsi="Courier"/>
           <w:sz w:val="20"/>
@@ -2907,6 +3037,7 @@
     </w:p>
     <w:p>
       <w:pPr>
+        <w:shd w:val="pct15" w:color="auto" w:fill="auto"/>
         <w:rPr>
           <w:rFonts w:ascii="Courier" w:hAnsi="Courier"/>
           <w:sz w:val="20"/>
@@ -2924,6 +3055,7 @@
     </w:p>
     <w:p>
       <w:pPr>
+        <w:shd w:val="pct15" w:color="auto" w:fill="auto"/>
         <w:rPr>
           <w:rFonts w:ascii="Courier" w:hAnsi="Courier"/>
           <w:sz w:val="20"/>
@@ -2941,6 +3073,7 @@
     </w:p>
     <w:p>
       <w:pPr>
+        <w:shd w:val="pct15" w:color="auto" w:fill="auto"/>
         <w:rPr>
           <w:rFonts w:ascii="Courier" w:hAnsi="Courier"/>
           <w:sz w:val="20"/>
@@ -2958,6 +3091,7 @@
     </w:p>
     <w:p>
       <w:pPr>
+        <w:shd w:val="pct15" w:color="auto" w:fill="auto"/>
         <w:rPr>
           <w:rFonts w:ascii="Courier" w:hAnsi="Courier"/>
           <w:sz w:val="20"/>
@@ -2975,6 +3109,7 @@
     </w:p>
     <w:p>
       <w:pPr>
+        <w:shd w:val="pct15" w:color="auto" w:fill="auto"/>
         <w:rPr>
           <w:rFonts w:ascii="Courier" w:hAnsi="Courier"/>
           <w:sz w:val="20"/>
@@ -2992,6 +3127,7 @@
     </w:p>
     <w:p>
       <w:pPr>
+        <w:shd w:val="pct15" w:color="auto" w:fill="auto"/>
         <w:rPr>
           <w:rFonts w:ascii="Courier" w:hAnsi="Courier"/>
           <w:sz w:val="20"/>
@@ -3009,6 +3145,7 @@
     </w:p>
     <w:p>
       <w:pPr>
+        <w:shd w:val="pct15" w:color="auto" w:fill="auto"/>
         <w:rPr>
           <w:rFonts w:ascii="Courier" w:hAnsi="Courier"/>
           <w:sz w:val="20"/>
@@ -3026,6 +3163,7 @@
     </w:p>
     <w:p>
       <w:pPr>
+        <w:shd w:val="pct15" w:color="auto" w:fill="auto"/>
         <w:rPr>
           <w:rFonts w:ascii="Courier" w:hAnsi="Courier"/>
           <w:sz w:val="20"/>
@@ -3043,6 +3181,7 @@
     </w:p>
     <w:p>
       <w:pPr>
+        <w:shd w:val="pct15" w:color="auto" w:fill="auto"/>
         <w:rPr>
           <w:rFonts w:ascii="Courier" w:hAnsi="Courier"/>
           <w:sz w:val="20"/>
@@ -3060,6 +3199,7 @@
     </w:p>
     <w:p>
       <w:pPr>
+        <w:shd w:val="pct15" w:color="auto" w:fill="auto"/>
         <w:rPr>
           <w:rFonts w:ascii="Courier" w:hAnsi="Courier"/>
           <w:sz w:val="20"/>
@@ -3077,6 +3217,7 @@
     </w:p>
     <w:p>
       <w:pPr>
+        <w:shd w:val="pct15" w:color="auto" w:fill="auto"/>
         <w:rPr>
           <w:rFonts w:ascii="Courier" w:hAnsi="Courier"/>
           <w:sz w:val="20"/>
@@ -3094,6 +3235,7 @@
     </w:p>
     <w:p>
       <w:pPr>
+        <w:shd w:val="pct15" w:color="auto" w:fill="auto"/>
         <w:rPr>
           <w:rFonts w:ascii="Courier" w:hAnsi="Courier"/>
           <w:sz w:val="20"/>
@@ -3111,6 +3253,7 @@
     </w:p>
     <w:p>
       <w:pPr>
+        <w:shd w:val="pct15" w:color="auto" w:fill="auto"/>
         <w:rPr>
           <w:rFonts w:ascii="Courier" w:hAnsi="Courier"/>
           <w:sz w:val="20"/>
@@ -3128,6 +3271,7 @@
     </w:p>
     <w:p>
       <w:pPr>
+        <w:shd w:val="pct15" w:color="auto" w:fill="auto"/>
         <w:rPr>
           <w:rFonts w:ascii="Courier" w:hAnsi="Courier"/>
           <w:sz w:val="20"/>
@@ -3145,6 +3289,7 @@
     </w:p>
     <w:p>
       <w:pPr>
+        <w:shd w:val="pct15" w:color="auto" w:fill="auto"/>
         <w:rPr>
           <w:rFonts w:ascii="Courier" w:hAnsi="Courier"/>
           <w:sz w:val="20"/>
@@ -3162,6 +3307,7 @@
     </w:p>
     <w:p>
       <w:pPr>
+        <w:shd w:val="pct15" w:color="auto" w:fill="auto"/>
         <w:rPr>
           <w:rFonts w:ascii="Courier" w:hAnsi="Courier"/>
           <w:sz w:val="20"/>
@@ -3179,6 +3325,7 @@
     </w:p>
     <w:p>
       <w:pPr>
+        <w:shd w:val="pct15" w:color="auto" w:fill="auto"/>
         <w:rPr>
           <w:rFonts w:ascii="Courier" w:hAnsi="Courier"/>
           <w:sz w:val="20"/>
@@ -3196,6 +3343,7 @@
     </w:p>
     <w:p>
       <w:pPr>
+        <w:shd w:val="pct15" w:color="auto" w:fill="auto"/>
         <w:rPr>
           <w:rFonts w:ascii="Courier" w:hAnsi="Courier"/>
           <w:sz w:val="20"/>
@@ -3213,6 +3361,7 @@
     </w:p>
     <w:p>
       <w:pPr>
+        <w:shd w:val="pct15" w:color="auto" w:fill="auto"/>
         <w:rPr>
           <w:rFonts w:ascii="Courier" w:hAnsi="Courier"/>
           <w:sz w:val="20"/>
@@ -3230,6 +3379,7 @@
     </w:p>
     <w:p>
       <w:pPr>
+        <w:shd w:val="pct15" w:color="auto" w:fill="auto"/>
         <w:rPr>
           <w:rFonts w:ascii="Courier" w:hAnsi="Courier"/>
           <w:sz w:val="20"/>
@@ -3247,6 +3397,7 @@
     </w:p>
     <w:p>
       <w:pPr>
+        <w:shd w:val="pct15" w:color="auto" w:fill="auto"/>
         <w:rPr>
           <w:rFonts w:ascii="Courier" w:hAnsi="Courier"/>
           <w:sz w:val="20"/>
@@ -3264,6 +3415,7 @@
     </w:p>
     <w:p>
       <w:pPr>
+        <w:shd w:val="pct15" w:color="auto" w:fill="auto"/>
         <w:rPr>
           <w:rFonts w:ascii="Courier" w:hAnsi="Courier"/>
           <w:sz w:val="20"/>
@@ -3281,6 +3433,7 @@
     </w:p>
     <w:p>
       <w:pPr>
+        <w:shd w:val="pct15" w:color="auto" w:fill="auto"/>
         <w:rPr>
           <w:rFonts w:ascii="Courier" w:hAnsi="Courier"/>
           <w:sz w:val="20"/>
@@ -3298,6 +3451,7 @@
     </w:p>
     <w:p>
       <w:pPr>
+        <w:shd w:val="pct15" w:color="auto" w:fill="auto"/>
         <w:rPr>
           <w:rFonts w:ascii="Courier" w:hAnsi="Courier"/>
           <w:sz w:val="20"/>
@@ -3315,6 +3469,7 @@
     </w:p>
     <w:p>
       <w:pPr>
+        <w:shd w:val="pct15" w:color="auto" w:fill="auto"/>
         <w:rPr>
           <w:rFonts w:ascii="Courier" w:hAnsi="Courier"/>
           <w:sz w:val="20"/>
@@ -3332,6 +3487,7 @@
     </w:p>
     <w:p>
       <w:pPr>
+        <w:shd w:val="pct15" w:color="auto" w:fill="auto"/>
         <w:rPr>
           <w:rFonts w:ascii="Courier" w:hAnsi="Courier"/>
           <w:sz w:val="20"/>
@@ -3361,6 +3517,7 @@
     <w:p/>
     <w:p>
       <w:pPr>
+        <w:shd w:val="pct15" w:color="auto" w:fill="auto"/>
         <w:rPr>
           <w:rFonts w:ascii="Courier" w:hAnsi="Courier"/>
           <w:sz w:val="20"/>
@@ -3378,6 +3535,7 @@
     </w:p>
     <w:p>
       <w:pPr>
+        <w:shd w:val="pct15" w:color="auto" w:fill="auto"/>
         <w:rPr>
           <w:rFonts w:ascii="Courier" w:hAnsi="Courier"/>
           <w:sz w:val="20"/>
@@ -3395,6 +3553,7 @@
     </w:p>
     <w:p>
       <w:pPr>
+        <w:shd w:val="pct15" w:color="auto" w:fill="auto"/>
         <w:rPr>
           <w:rFonts w:ascii="Courier" w:hAnsi="Courier"/>
           <w:sz w:val="20"/>
@@ -3412,15 +3571,17 @@
     </w:p>
     <w:p>
       <w:pPr>
-        <w:rPr>
-          <w:rFonts w:ascii="Courier" w:hAnsi="Courier"/>
-          <w:sz w:val="20"/>
-          <w:szCs w:val="20"/>
-        </w:rPr>
-      </w:pPr>
-    </w:p>
-    <w:p>
-      <w:pPr>
+        <w:shd w:val="pct15" w:color="auto" w:fill="auto"/>
+        <w:rPr>
+          <w:rFonts w:ascii="Courier" w:hAnsi="Courier"/>
+          <w:sz w:val="20"/>
+          <w:szCs w:val="20"/>
+        </w:rPr>
+      </w:pPr>
+    </w:p>
+    <w:p>
+      <w:pPr>
+        <w:shd w:val="pct15" w:color="auto" w:fill="auto"/>
         <w:rPr>
           <w:rFonts w:ascii="Courier" w:hAnsi="Courier"/>
           <w:sz w:val="20"/>
@@ -3438,6 +3599,7 @@
     </w:p>
     <w:p>
       <w:pPr>
+        <w:shd w:val="pct15" w:color="auto" w:fill="auto"/>
         <w:rPr>
           <w:rFonts w:ascii="Courier" w:hAnsi="Courier"/>
           <w:sz w:val="20"/>
@@ -3455,6 +3617,7 @@
     </w:p>
     <w:p>
       <w:pPr>
+        <w:shd w:val="pct15" w:color="auto" w:fill="auto"/>
         <w:rPr>
           <w:rFonts w:ascii="Courier" w:hAnsi="Courier"/>
           <w:sz w:val="20"/>
@@ -3472,6 +3635,7 @@
     </w:p>
     <w:p>
       <w:pPr>
+        <w:shd w:val="pct15" w:color="auto" w:fill="auto"/>
         <w:rPr>
           <w:rFonts w:ascii="Courier" w:hAnsi="Courier"/>
           <w:sz w:val="20"/>
@@ -3489,6 +3653,7 @@
     </w:p>
     <w:p>
       <w:pPr>
+        <w:shd w:val="pct15" w:color="auto" w:fill="auto"/>
         <w:rPr>
           <w:rFonts w:ascii="Courier" w:hAnsi="Courier"/>
           <w:sz w:val="20"/>
@@ -3506,6 +3671,7 @@
     </w:p>
     <w:p>
       <w:pPr>
+        <w:shd w:val="pct15" w:color="auto" w:fill="auto"/>
         <w:rPr>
           <w:rFonts w:ascii="Courier" w:hAnsi="Courier"/>
           <w:sz w:val="20"/>
@@ -3523,15 +3689,17 @@
     </w:p>
     <w:p>
       <w:pPr>
-        <w:rPr>
-          <w:rFonts w:ascii="Courier" w:hAnsi="Courier"/>
-          <w:sz w:val="20"/>
-          <w:szCs w:val="20"/>
-        </w:rPr>
-      </w:pPr>
-    </w:p>
-    <w:p>
-      <w:pPr>
+        <w:shd w:val="pct15" w:color="auto" w:fill="auto"/>
+        <w:rPr>
+          <w:rFonts w:ascii="Courier" w:hAnsi="Courier"/>
+          <w:sz w:val="20"/>
+          <w:szCs w:val="20"/>
+        </w:rPr>
+      </w:pPr>
+    </w:p>
+    <w:p>
+      <w:pPr>
+        <w:shd w:val="pct15" w:color="auto" w:fill="auto"/>
         <w:rPr>
           <w:rFonts w:ascii="Courier" w:hAnsi="Courier"/>
           <w:sz w:val="20"/>
@@ -3549,6 +3717,7 @@
     </w:p>
     <w:p>
       <w:pPr>
+        <w:shd w:val="pct15" w:color="auto" w:fill="auto"/>
         <w:rPr>
           <w:rFonts w:ascii="Courier" w:hAnsi="Courier"/>
           <w:sz w:val="20"/>
@@ -3566,6 +3735,7 @@
     </w:p>
     <w:p>
       <w:pPr>
+        <w:shd w:val="pct15" w:color="auto" w:fill="auto"/>
         <w:rPr>
           <w:rFonts w:ascii="Courier" w:hAnsi="Courier"/>
           <w:sz w:val="20"/>
@@ -3583,6 +3753,7 @@
     </w:p>
     <w:p>
       <w:pPr>
+        <w:shd w:val="pct15" w:color="auto" w:fill="auto"/>
         <w:rPr>
           <w:rFonts w:ascii="Courier" w:hAnsi="Courier"/>
           <w:sz w:val="20"/>
@@ -3600,6 +3771,7 @@
     </w:p>
     <w:p>
       <w:pPr>
+        <w:shd w:val="pct15" w:color="auto" w:fill="auto"/>
         <w:rPr>
           <w:rFonts w:ascii="Courier" w:hAnsi="Courier"/>
           <w:sz w:val="20"/>
@@ -3617,6 +3789,7 @@
     </w:p>
     <w:p>
       <w:pPr>
+        <w:shd w:val="pct15" w:color="auto" w:fill="auto"/>
         <w:rPr>
           <w:rFonts w:ascii="Courier" w:hAnsi="Courier"/>
           <w:sz w:val="20"/>
@@ -3634,15 +3807,17 @@
     </w:p>
     <w:p>
       <w:pPr>
-        <w:rPr>
-          <w:rFonts w:ascii="Courier" w:hAnsi="Courier"/>
-          <w:sz w:val="20"/>
-          <w:szCs w:val="20"/>
-        </w:rPr>
-      </w:pPr>
-    </w:p>
-    <w:p>
-      <w:pPr>
+        <w:shd w:val="pct15" w:color="auto" w:fill="auto"/>
+        <w:rPr>
+          <w:rFonts w:ascii="Courier" w:hAnsi="Courier"/>
+          <w:sz w:val="20"/>
+          <w:szCs w:val="20"/>
+        </w:rPr>
+      </w:pPr>
+    </w:p>
+    <w:p>
+      <w:pPr>
+        <w:shd w:val="pct15" w:color="auto" w:fill="auto"/>
         <w:rPr>
           <w:rFonts w:ascii="Courier" w:hAnsi="Courier"/>
           <w:sz w:val="20"/>
@@ -3660,6 +3835,7 @@
     </w:p>
     <w:p>
       <w:pPr>
+        <w:shd w:val="pct15" w:color="auto" w:fill="auto"/>
         <w:rPr>
           <w:rFonts w:ascii="Courier" w:hAnsi="Courier"/>
           <w:sz w:val="20"/>
@@ -3677,6 +3853,7 @@
     </w:p>
     <w:p>
       <w:pPr>
+        <w:shd w:val="pct15" w:color="auto" w:fill="auto"/>
         <w:rPr>
           <w:rFonts w:ascii="Courier" w:hAnsi="Courier"/>
           <w:sz w:val="20"/>
@@ -3694,6 +3871,7 @@
     </w:p>
     <w:p>
       <w:pPr>
+        <w:shd w:val="pct15" w:color="auto" w:fill="auto"/>
         <w:rPr>
           <w:rFonts w:ascii="Courier" w:hAnsi="Courier"/>
           <w:sz w:val="20"/>
@@ -3711,6 +3889,7 @@
     </w:p>
     <w:p>
       <w:pPr>
+        <w:shd w:val="pct15" w:color="auto" w:fill="auto"/>
         <w:rPr>
           <w:rFonts w:ascii="Courier" w:hAnsi="Courier"/>
           <w:sz w:val="20"/>
@@ -3728,6 +3907,7 @@
     </w:p>
     <w:p>
       <w:pPr>
+        <w:shd w:val="pct15" w:color="auto" w:fill="auto"/>
         <w:rPr>
           <w:rFonts w:ascii="Courier" w:hAnsi="Courier"/>
           <w:sz w:val="20"/>
@@ -3745,15 +3925,17 @@
     </w:p>
     <w:p>
       <w:pPr>
-        <w:rPr>
-          <w:rFonts w:ascii="Courier" w:hAnsi="Courier"/>
-          <w:sz w:val="20"/>
-          <w:szCs w:val="20"/>
-        </w:rPr>
-      </w:pPr>
-    </w:p>
-    <w:p>
-      <w:pPr>
+        <w:shd w:val="pct15" w:color="auto" w:fill="auto"/>
+        <w:rPr>
+          <w:rFonts w:ascii="Courier" w:hAnsi="Courier"/>
+          <w:sz w:val="20"/>
+          <w:szCs w:val="20"/>
+        </w:rPr>
+      </w:pPr>
+    </w:p>
+    <w:p>
+      <w:pPr>
+        <w:shd w:val="pct15" w:color="auto" w:fill="auto"/>
         <w:rPr>
           <w:rFonts w:ascii="Courier" w:hAnsi="Courier"/>
           <w:sz w:val="20"/>
@@ -3771,6 +3953,7 @@
     </w:p>
     <w:p>
       <w:pPr>
+        <w:shd w:val="pct15" w:color="auto" w:fill="auto"/>
         <w:rPr>
           <w:rFonts w:ascii="Courier" w:hAnsi="Courier"/>
           <w:sz w:val="20"/>
@@ -3788,6 +3971,7 @@
     </w:p>
     <w:p>
       <w:pPr>
+        <w:shd w:val="pct15" w:color="auto" w:fill="auto"/>
         <w:rPr>
           <w:rFonts w:ascii="Courier" w:hAnsi="Courier"/>
           <w:sz w:val="20"/>
@@ -3805,6 +3989,7 @@
     </w:p>
     <w:p>
       <w:pPr>
+        <w:shd w:val="pct15" w:color="auto" w:fill="auto"/>
         <w:rPr>
           <w:rFonts w:ascii="Courier" w:hAnsi="Courier"/>
           <w:sz w:val="20"/>
@@ -3822,6 +4007,7 @@
     </w:p>
     <w:p>
       <w:pPr>
+        <w:shd w:val="pct15" w:color="auto" w:fill="auto"/>
         <w:rPr>
           <w:rFonts w:ascii="Courier" w:hAnsi="Courier"/>
           <w:sz w:val="20"/>
@@ -3839,6 +4025,7 @@
     </w:p>
     <w:p>
       <w:pPr>
+        <w:shd w:val="pct15" w:color="auto" w:fill="auto"/>
         <w:rPr>
           <w:rFonts w:ascii="Courier" w:hAnsi="Courier"/>
           <w:sz w:val="20"/>
@@ -3856,15 +4043,17 @@
     </w:p>
     <w:p>
       <w:pPr>
-        <w:rPr>
-          <w:rFonts w:ascii="Courier" w:hAnsi="Courier"/>
-          <w:sz w:val="20"/>
-          <w:szCs w:val="20"/>
-        </w:rPr>
-      </w:pPr>
-    </w:p>
-    <w:p>
-      <w:pPr>
+        <w:shd w:val="pct15" w:color="auto" w:fill="auto"/>
+        <w:rPr>
+          <w:rFonts w:ascii="Courier" w:hAnsi="Courier"/>
+          <w:sz w:val="20"/>
+          <w:szCs w:val="20"/>
+        </w:rPr>
+      </w:pPr>
+    </w:p>
+    <w:p>
+      <w:pPr>
+        <w:shd w:val="pct15" w:color="auto" w:fill="auto"/>
         <w:rPr>
           <w:rFonts w:ascii="Courier" w:hAnsi="Courier"/>
           <w:sz w:val="20"/>
@@ -3882,6 +4071,7 @@
     </w:p>
     <w:p>
       <w:pPr>
+        <w:shd w:val="pct15" w:color="auto" w:fill="auto"/>
         <w:rPr>
           <w:rFonts w:ascii="Courier" w:hAnsi="Courier"/>
           <w:sz w:val="20"/>
@@ -3899,6 +4089,7 @@
     </w:p>
     <w:p>
       <w:pPr>
+        <w:shd w:val="pct15" w:color="auto" w:fill="auto"/>
         <w:rPr>
           <w:rFonts w:ascii="Courier" w:hAnsi="Courier"/>
           <w:sz w:val="20"/>
@@ -3916,6 +4107,7 @@
     </w:p>
     <w:p>
       <w:pPr>
+        <w:shd w:val="pct15" w:color="auto" w:fill="auto"/>
         <w:rPr>
           <w:rFonts w:ascii="Courier" w:hAnsi="Courier"/>
           <w:sz w:val="20"/>
@@ -3933,6 +4125,7 @@
     </w:p>
     <w:p>
       <w:pPr>
+        <w:shd w:val="pct15" w:color="auto" w:fill="auto"/>
         <w:rPr>
           <w:rFonts w:ascii="Courier" w:hAnsi="Courier"/>
           <w:sz w:val="20"/>
@@ -3950,15 +4143,17 @@
     </w:p>
     <w:p>
       <w:pPr>
-        <w:rPr>
-          <w:rFonts w:ascii="Courier" w:hAnsi="Courier"/>
-          <w:sz w:val="20"/>
-          <w:szCs w:val="20"/>
-        </w:rPr>
-      </w:pPr>
-    </w:p>
-    <w:p>
-      <w:pPr>
+        <w:shd w:val="pct15" w:color="auto" w:fill="auto"/>
+        <w:rPr>
+          <w:rFonts w:ascii="Courier" w:hAnsi="Courier"/>
+          <w:sz w:val="20"/>
+          <w:szCs w:val="20"/>
+        </w:rPr>
+      </w:pPr>
+    </w:p>
+    <w:p>
+      <w:pPr>
+        <w:shd w:val="pct15" w:color="auto" w:fill="auto"/>
         <w:rPr>
           <w:rFonts w:ascii="Courier" w:hAnsi="Courier"/>
           <w:sz w:val="20"/>
@@ -3976,15 +4171,17 @@
     </w:p>
     <w:p>
       <w:pPr>
-        <w:rPr>
-          <w:rFonts w:ascii="Courier" w:hAnsi="Courier"/>
-          <w:sz w:val="20"/>
-          <w:szCs w:val="20"/>
-        </w:rPr>
-      </w:pPr>
-    </w:p>
-    <w:p>
-      <w:pPr>
+        <w:shd w:val="pct15" w:color="auto" w:fill="auto"/>
+        <w:rPr>
+          <w:rFonts w:ascii="Courier" w:hAnsi="Courier"/>
+          <w:sz w:val="20"/>
+          <w:szCs w:val="20"/>
+        </w:rPr>
+      </w:pPr>
+    </w:p>
+    <w:p>
+      <w:pPr>
+        <w:shd w:val="pct15" w:color="auto" w:fill="auto"/>
         <w:rPr>
           <w:rFonts w:ascii="Courier" w:hAnsi="Courier"/>
           <w:sz w:val="20"/>
@@ -4002,6 +4199,7 @@
     </w:p>
     <w:p>
       <w:pPr>
+        <w:shd w:val="pct15" w:color="auto" w:fill="auto"/>
         <w:rPr>
           <w:rFonts w:ascii="Courier" w:hAnsi="Courier"/>
           <w:sz w:val="20"/>
@@ -4019,6 +4217,7 @@
     </w:p>
     <w:p>
       <w:pPr>
+        <w:shd w:val="pct15" w:color="auto" w:fill="auto"/>
         <w:rPr>
           <w:rFonts w:ascii="Courier" w:hAnsi="Courier"/>
           <w:sz w:val="20"/>
@@ -4036,6 +4235,7 @@
     </w:p>
     <w:p>
       <w:pPr>
+        <w:shd w:val="pct15" w:color="auto" w:fill="auto"/>
         <w:rPr>
           <w:rFonts w:ascii="Courier" w:hAnsi="Courier"/>
           <w:sz w:val="20"/>
@@ -4053,6 +4253,7 @@
     </w:p>
     <w:p>
       <w:pPr>
+        <w:shd w:val="pct15" w:color="auto" w:fill="auto"/>
         <w:rPr>
           <w:rFonts w:ascii="Courier" w:hAnsi="Courier"/>
           <w:sz w:val="20"/>
@@ -4070,6 +4271,7 @@
     </w:p>
     <w:p>
       <w:pPr>
+        <w:shd w:val="pct15" w:color="auto" w:fill="auto"/>
         <w:rPr>
           <w:rFonts w:ascii="Courier" w:hAnsi="Courier"/>
           <w:sz w:val="20"/>
@@ -4087,7 +4289,1745 @@
     </w:p>
     <w:p/>
     <w:p/>
+    <w:p>
+      <w:pPr>
+        <w:pStyle w:val="Heading1"/>
+      </w:pPr>
+      <w:r>
+        <w:t>Appendix C</w:t>
+      </w:r>
+    </w:p>
     <w:p/>
+    <w:p>
+      <w:pPr>
+        <w:pStyle w:val="Heading2"/>
+      </w:pPr>
+      <w:r>
+        <w:t>Unit Test</w:t>
+      </w:r>
+    </w:p>
+    <w:p/>
+    <w:p>
+      <w:r>
+        <w:t>These tests were specifically written to work with the responses from the test DER server. The examples will fail assertions with another server, but the example code is instructive.</w:t>
+      </w:r>
+    </w:p>
+    <w:p/>
+    <w:p>
+      <w:pPr>
+        <w:shd w:val="pct15" w:color="auto" w:fill="auto"/>
+        <w:rPr>
+          <w:rFonts w:ascii="Courier" w:hAnsi="Courier"/>
+          <w:sz w:val="20"/>
+          <w:szCs w:val="20"/>
+        </w:rPr>
+      </w:pPr>
+      <w:r>
+        <w:rPr>
+          <w:rFonts w:ascii="Courier" w:hAnsi="Courier"/>
+          <w:sz w:val="20"/>
+          <w:szCs w:val="20"/>
+        </w:rPr>
+        <w:t>using System;</w:t>
+      </w:r>
+    </w:p>
+    <w:p>
+      <w:pPr>
+        <w:shd w:val="pct15" w:color="auto" w:fill="auto"/>
+        <w:rPr>
+          <w:rFonts w:ascii="Courier" w:hAnsi="Courier"/>
+          <w:sz w:val="20"/>
+          <w:szCs w:val="20"/>
+        </w:rPr>
+      </w:pPr>
+      <w:r>
+        <w:rPr>
+          <w:rFonts w:ascii="Courier" w:hAnsi="Courier"/>
+          <w:sz w:val="20"/>
+          <w:szCs w:val="20"/>
+        </w:rPr>
+        <w:t>using Microsoft.VisualStudio.TestTools.UnitTesting;</w:t>
+      </w:r>
+    </w:p>
+    <w:p>
+      <w:pPr>
+        <w:shd w:val="pct15" w:color="auto" w:fill="auto"/>
+        <w:rPr>
+          <w:rFonts w:ascii="Courier" w:hAnsi="Courier"/>
+          <w:sz w:val="20"/>
+          <w:szCs w:val="20"/>
+        </w:rPr>
+      </w:pPr>
+    </w:p>
+    <w:p>
+      <w:pPr>
+        <w:shd w:val="pct15" w:color="auto" w:fill="auto"/>
+        <w:rPr>
+          <w:rFonts w:ascii="Courier" w:hAnsi="Courier"/>
+          <w:sz w:val="20"/>
+          <w:szCs w:val="20"/>
+        </w:rPr>
+      </w:pPr>
+      <w:r>
+        <w:rPr>
+          <w:rFonts w:ascii="Courier" w:hAnsi="Courier"/>
+          <w:sz w:val="20"/>
+          <w:szCs w:val="20"/>
+        </w:rPr>
+        <w:t>namespace DERMSTest</w:t>
+      </w:r>
+    </w:p>
+    <w:p>
+      <w:pPr>
+        <w:shd w:val="pct15" w:color="auto" w:fill="auto"/>
+        <w:rPr>
+          <w:rFonts w:ascii="Courier" w:hAnsi="Courier"/>
+          <w:sz w:val="20"/>
+          <w:szCs w:val="20"/>
+        </w:rPr>
+      </w:pPr>
+      <w:r>
+        <w:rPr>
+          <w:rFonts w:ascii="Courier" w:hAnsi="Courier"/>
+          <w:sz w:val="20"/>
+          <w:szCs w:val="20"/>
+        </w:rPr>
+        <w:t>{</w:t>
+      </w:r>
+    </w:p>
+    <w:p>
+      <w:pPr>
+        <w:shd w:val="pct15" w:color="auto" w:fill="auto"/>
+        <w:rPr>
+          <w:rFonts w:ascii="Courier" w:hAnsi="Courier"/>
+          <w:sz w:val="20"/>
+          <w:szCs w:val="20"/>
+        </w:rPr>
+      </w:pPr>
+      <w:r>
+        <w:rPr>
+          <w:rFonts w:ascii="Courier" w:hAnsi="Courier"/>
+          <w:sz w:val="20"/>
+          <w:szCs w:val="20"/>
+        </w:rPr>
+        <w:t xml:space="preserve">    [TestClass]</w:t>
+      </w:r>
+    </w:p>
+    <w:p>
+      <w:pPr>
+        <w:shd w:val="pct15" w:color="auto" w:fill="auto"/>
+        <w:rPr>
+          <w:rFonts w:ascii="Courier" w:hAnsi="Courier"/>
+          <w:sz w:val="20"/>
+          <w:szCs w:val="20"/>
+        </w:rPr>
+      </w:pPr>
+      <w:r>
+        <w:rPr>
+          <w:rFonts w:ascii="Courier" w:hAnsi="Courier"/>
+          <w:sz w:val="20"/>
+          <w:szCs w:val="20"/>
+        </w:rPr>
+        <w:t xml:space="preserve">    public class UnitTest1</w:t>
+      </w:r>
+    </w:p>
+    <w:p>
+      <w:pPr>
+        <w:shd w:val="pct15" w:color="auto" w:fill="auto"/>
+        <w:rPr>
+          <w:rFonts w:ascii="Courier" w:hAnsi="Courier"/>
+          <w:sz w:val="20"/>
+          <w:szCs w:val="20"/>
+        </w:rPr>
+      </w:pPr>
+      <w:r>
+        <w:rPr>
+          <w:rFonts w:ascii="Courier" w:hAnsi="Courier"/>
+          <w:sz w:val="20"/>
+          <w:szCs w:val="20"/>
+        </w:rPr>
+        <w:t xml:space="preserve">    {</w:t>
+      </w:r>
+    </w:p>
+    <w:p>
+      <w:pPr>
+        <w:shd w:val="pct15" w:color="auto" w:fill="auto"/>
+        <w:rPr>
+          <w:rFonts w:ascii="Courier" w:hAnsi="Courier"/>
+          <w:sz w:val="20"/>
+          <w:szCs w:val="20"/>
+        </w:rPr>
+      </w:pPr>
+      <w:r>
+        <w:rPr>
+          <w:rFonts w:ascii="Courier" w:hAnsi="Courier"/>
+          <w:sz w:val="20"/>
+          <w:szCs w:val="20"/>
+        </w:rPr>
+        <w:t xml:space="preserve">        [TestMethod]</w:t>
+      </w:r>
+    </w:p>
+    <w:p>
+      <w:pPr>
+        <w:shd w:val="pct15" w:color="auto" w:fill="auto"/>
+        <w:rPr>
+          <w:rFonts w:ascii="Courier" w:hAnsi="Courier"/>
+          <w:sz w:val="20"/>
+          <w:szCs w:val="20"/>
+        </w:rPr>
+      </w:pPr>
+      <w:r>
+        <w:rPr>
+          <w:rFonts w:ascii="Courier" w:hAnsi="Courier"/>
+          <w:sz w:val="20"/>
+          <w:szCs w:val="20"/>
+        </w:rPr>
+        <w:t xml:space="preserve">        public void TestMethod1()</w:t>
+      </w:r>
+    </w:p>
+    <w:p>
+      <w:pPr>
+        <w:shd w:val="pct15" w:color="auto" w:fill="auto"/>
+        <w:rPr>
+          <w:rFonts w:ascii="Courier" w:hAnsi="Courier"/>
+          <w:sz w:val="20"/>
+          <w:szCs w:val="20"/>
+        </w:rPr>
+      </w:pPr>
+      <w:r>
+        <w:rPr>
+          <w:rFonts w:ascii="Courier" w:hAnsi="Courier"/>
+          <w:sz w:val="20"/>
+          <w:szCs w:val="20"/>
+        </w:rPr>
+        <w:t xml:space="preserve">        {</w:t>
+      </w:r>
+    </w:p>
+    <w:p>
+      <w:pPr>
+        <w:shd w:val="pct15" w:color="auto" w:fill="auto"/>
+        <w:rPr>
+          <w:rFonts w:ascii="Courier" w:hAnsi="Courier"/>
+          <w:sz w:val="20"/>
+          <w:szCs w:val="20"/>
+        </w:rPr>
+      </w:pPr>
+      <w:r>
+        <w:rPr>
+          <w:rFonts w:ascii="Courier" w:hAnsi="Courier"/>
+          <w:sz w:val="20"/>
+          <w:szCs w:val="20"/>
+        </w:rPr>
+        <w:t xml:space="preserve">            DERMSInterface.CIM c = DERMSInterface.CIM.loadConfigFile("testConfig.xml");</w:t>
+      </w:r>
+    </w:p>
+    <w:p>
+      <w:pPr>
+        <w:shd w:val="pct15" w:color="auto" w:fill="auto"/>
+        <w:rPr>
+          <w:rFonts w:ascii="Courier" w:hAnsi="Courier"/>
+          <w:sz w:val="20"/>
+          <w:szCs w:val="20"/>
+        </w:rPr>
+      </w:pPr>
+      <w:r>
+        <w:rPr>
+          <w:rFonts w:ascii="Courier" w:hAnsi="Courier"/>
+          <w:sz w:val="20"/>
+          <w:szCs w:val="20"/>
+        </w:rPr>
+        <w:t xml:space="preserve">            int rc = c.createDERGroup("dergroup1", null);</w:t>
+      </w:r>
+    </w:p>
+    <w:p>
+      <w:pPr>
+        <w:shd w:val="pct15" w:color="auto" w:fill="auto"/>
+        <w:rPr>
+          <w:rFonts w:ascii="Courier" w:hAnsi="Courier"/>
+          <w:sz w:val="20"/>
+          <w:szCs w:val="20"/>
+        </w:rPr>
+      </w:pPr>
+      <w:r>
+        <w:rPr>
+          <w:rFonts w:ascii="Courier" w:hAnsi="Courier"/>
+          <w:sz w:val="20"/>
+          <w:szCs w:val="20"/>
+        </w:rPr>
+        <w:t xml:space="preserve">            Console.WriteLine("xml : " + c.LastMessageSent + c.LastMessageReceived);</w:t>
+      </w:r>
+    </w:p>
+    <w:p>
+      <w:pPr>
+        <w:shd w:val="pct15" w:color="auto" w:fill="auto"/>
+        <w:rPr>
+          <w:rFonts w:ascii="Courier" w:hAnsi="Courier"/>
+          <w:sz w:val="20"/>
+          <w:szCs w:val="20"/>
+        </w:rPr>
+      </w:pPr>
+      <w:r>
+        <w:rPr>
+          <w:rFonts w:ascii="Courier" w:hAnsi="Courier"/>
+          <w:sz w:val="20"/>
+          <w:szCs w:val="20"/>
+        </w:rPr>
+        <w:t xml:space="preserve">            Assert.IsTrue(c.LastMessageSent.Length &gt; 100);</w:t>
+      </w:r>
+    </w:p>
+    <w:p>
+      <w:pPr>
+        <w:shd w:val="pct15" w:color="auto" w:fill="auto"/>
+        <w:rPr>
+          <w:rFonts w:ascii="Courier" w:hAnsi="Courier"/>
+          <w:sz w:val="20"/>
+          <w:szCs w:val="20"/>
+        </w:rPr>
+      </w:pPr>
+      <w:r>
+        <w:rPr>
+          <w:rFonts w:ascii="Courier" w:hAnsi="Courier"/>
+          <w:sz w:val="20"/>
+          <w:szCs w:val="20"/>
+        </w:rPr>
+        <w:t xml:space="preserve">            Assert.IsTrue(c.LastMessageReceived.Length &gt; 100);</w:t>
+      </w:r>
+    </w:p>
+    <w:p>
+      <w:pPr>
+        <w:shd w:val="pct15" w:color="auto" w:fill="auto"/>
+        <w:rPr>
+          <w:rFonts w:ascii="Courier" w:hAnsi="Courier"/>
+          <w:sz w:val="20"/>
+          <w:szCs w:val="20"/>
+        </w:rPr>
+      </w:pPr>
+      <w:r>
+        <w:rPr>
+          <w:rFonts w:ascii="Courier" w:hAnsi="Courier"/>
+          <w:sz w:val="20"/>
+          <w:szCs w:val="20"/>
+        </w:rPr>
+        <w:t xml:space="preserve">            Assert.AreEqual(rc, 0);</w:t>
+      </w:r>
+    </w:p>
+    <w:p>
+      <w:pPr>
+        <w:shd w:val="pct15" w:color="auto" w:fill="auto"/>
+        <w:rPr>
+          <w:rFonts w:ascii="Courier" w:hAnsi="Courier"/>
+          <w:sz w:val="20"/>
+          <w:szCs w:val="20"/>
+        </w:rPr>
+      </w:pPr>
+      <w:r>
+        <w:rPr>
+          <w:rFonts w:ascii="Courier" w:hAnsi="Courier"/>
+          <w:sz w:val="20"/>
+          <w:szCs w:val="20"/>
+        </w:rPr>
+        <w:t xml:space="preserve">        }</w:t>
+      </w:r>
+    </w:p>
+    <w:p>
+      <w:pPr>
+        <w:shd w:val="pct15" w:color="auto" w:fill="auto"/>
+        <w:rPr>
+          <w:rFonts w:ascii="Courier" w:hAnsi="Courier"/>
+          <w:sz w:val="20"/>
+          <w:szCs w:val="20"/>
+        </w:rPr>
+      </w:pPr>
+    </w:p>
+    <w:p>
+      <w:pPr>
+        <w:shd w:val="pct15" w:color="auto" w:fill="auto"/>
+        <w:rPr>
+          <w:rFonts w:ascii="Courier" w:hAnsi="Courier"/>
+          <w:sz w:val="20"/>
+          <w:szCs w:val="20"/>
+        </w:rPr>
+      </w:pPr>
+      <w:r>
+        <w:rPr>
+          <w:rFonts w:ascii="Courier" w:hAnsi="Courier"/>
+          <w:sz w:val="20"/>
+          <w:szCs w:val="20"/>
+        </w:rPr>
+        <w:t xml:space="preserve">        [TestMethod]</w:t>
+      </w:r>
+    </w:p>
+    <w:p>
+      <w:pPr>
+        <w:shd w:val="pct15" w:color="auto" w:fill="auto"/>
+        <w:rPr>
+          <w:rFonts w:ascii="Courier" w:hAnsi="Courier"/>
+          <w:sz w:val="20"/>
+          <w:szCs w:val="20"/>
+        </w:rPr>
+      </w:pPr>
+      <w:r>
+        <w:rPr>
+          <w:rFonts w:ascii="Courier" w:hAnsi="Courier"/>
+          <w:sz w:val="20"/>
+          <w:szCs w:val="20"/>
+        </w:rPr>
+        <w:t xml:space="preserve">        public void TestMethod2()</w:t>
+      </w:r>
+    </w:p>
+    <w:p>
+      <w:pPr>
+        <w:shd w:val="pct15" w:color="auto" w:fill="auto"/>
+        <w:rPr>
+          <w:rFonts w:ascii="Courier" w:hAnsi="Courier"/>
+          <w:sz w:val="20"/>
+          <w:szCs w:val="20"/>
+        </w:rPr>
+      </w:pPr>
+      <w:r>
+        <w:rPr>
+          <w:rFonts w:ascii="Courier" w:hAnsi="Courier"/>
+          <w:sz w:val="20"/>
+          <w:szCs w:val="20"/>
+        </w:rPr>
+        <w:t xml:space="preserve">        {</w:t>
+      </w:r>
+    </w:p>
+    <w:p>
+      <w:pPr>
+        <w:shd w:val="pct15" w:color="auto" w:fill="auto"/>
+        <w:rPr>
+          <w:rFonts w:ascii="Courier" w:hAnsi="Courier"/>
+          <w:sz w:val="20"/>
+          <w:szCs w:val="20"/>
+        </w:rPr>
+      </w:pPr>
+      <w:r>
+        <w:rPr>
+          <w:rFonts w:ascii="Courier" w:hAnsi="Courier"/>
+          <w:sz w:val="20"/>
+          <w:szCs w:val="20"/>
+        </w:rPr>
+        <w:t xml:space="preserve">            DERMSInterface.CIM c = DERMSInterface.CIM.loadConfigFile("testConfig.xml");</w:t>
+      </w:r>
+    </w:p>
+    <w:p>
+      <w:pPr>
+        <w:shd w:val="pct15" w:color="auto" w:fill="auto"/>
+        <w:rPr>
+          <w:rFonts w:ascii="Courier" w:hAnsi="Courier"/>
+          <w:sz w:val="20"/>
+          <w:szCs w:val="20"/>
+        </w:rPr>
+      </w:pPr>
+      <w:r>
+        <w:rPr>
+          <w:rFonts w:ascii="Courier" w:hAnsi="Courier"/>
+          <w:sz w:val="20"/>
+          <w:szCs w:val="20"/>
+        </w:rPr>
+        <w:t xml:space="preserve">            int rc = c.DispatchDERGroup("dergroup1", DERMSInterface.quantity.RealPower);</w:t>
+      </w:r>
+    </w:p>
+    <w:p>
+      <w:pPr>
+        <w:shd w:val="pct15" w:color="auto" w:fill="auto"/>
+        <w:rPr>
+          <w:rFonts w:ascii="Courier" w:hAnsi="Courier"/>
+          <w:sz w:val="20"/>
+          <w:szCs w:val="20"/>
+        </w:rPr>
+      </w:pPr>
+      <w:r>
+        <w:rPr>
+          <w:rFonts w:ascii="Courier" w:hAnsi="Courier"/>
+          <w:sz w:val="20"/>
+          <w:szCs w:val="20"/>
+        </w:rPr>
+        <w:t xml:space="preserve">            Console.WriteLine("xml : " + c.LastMessageSent + c.LastMessageReceived);</w:t>
+      </w:r>
+    </w:p>
+    <w:p>
+      <w:pPr>
+        <w:shd w:val="pct15" w:color="auto" w:fill="auto"/>
+        <w:rPr>
+          <w:rFonts w:ascii="Courier" w:hAnsi="Courier"/>
+          <w:sz w:val="20"/>
+          <w:szCs w:val="20"/>
+        </w:rPr>
+      </w:pPr>
+      <w:r>
+        <w:rPr>
+          <w:rFonts w:ascii="Courier" w:hAnsi="Courier"/>
+          <w:sz w:val="20"/>
+          <w:szCs w:val="20"/>
+        </w:rPr>
+        <w:t xml:space="preserve">            Assert.IsTrue(c.LastMessageSent.Length &gt; 100);</w:t>
+      </w:r>
+    </w:p>
+    <w:p>
+      <w:pPr>
+        <w:shd w:val="pct15" w:color="auto" w:fill="auto"/>
+        <w:rPr>
+          <w:rFonts w:ascii="Courier" w:hAnsi="Courier"/>
+          <w:sz w:val="20"/>
+          <w:szCs w:val="20"/>
+        </w:rPr>
+      </w:pPr>
+      <w:r>
+        <w:rPr>
+          <w:rFonts w:ascii="Courier" w:hAnsi="Courier"/>
+          <w:sz w:val="20"/>
+          <w:szCs w:val="20"/>
+        </w:rPr>
+        <w:t xml:space="preserve">            Assert.IsTrue(c.LastMessageReceived.Length &gt; 100);</w:t>
+      </w:r>
+    </w:p>
+    <w:p>
+      <w:pPr>
+        <w:shd w:val="pct15" w:color="auto" w:fill="auto"/>
+        <w:rPr>
+          <w:rFonts w:ascii="Courier" w:hAnsi="Courier"/>
+          <w:sz w:val="20"/>
+          <w:szCs w:val="20"/>
+        </w:rPr>
+      </w:pPr>
+      <w:r>
+        <w:rPr>
+          <w:rFonts w:ascii="Courier" w:hAnsi="Courier"/>
+          <w:sz w:val="20"/>
+          <w:szCs w:val="20"/>
+        </w:rPr>
+        <w:t xml:space="preserve">            Assert.AreEqual(rc, 0);</w:t>
+      </w:r>
+    </w:p>
+    <w:p>
+      <w:pPr>
+        <w:shd w:val="pct15" w:color="auto" w:fill="auto"/>
+        <w:rPr>
+          <w:rFonts w:ascii="Courier" w:hAnsi="Courier"/>
+          <w:sz w:val="20"/>
+          <w:szCs w:val="20"/>
+        </w:rPr>
+      </w:pPr>
+      <w:r>
+        <w:rPr>
+          <w:rFonts w:ascii="Courier" w:hAnsi="Courier"/>
+          <w:sz w:val="20"/>
+          <w:szCs w:val="20"/>
+        </w:rPr>
+        <w:t xml:space="preserve">        }</w:t>
+      </w:r>
+    </w:p>
+    <w:p>
+      <w:pPr>
+        <w:shd w:val="pct15" w:color="auto" w:fill="auto"/>
+        <w:rPr>
+          <w:rFonts w:ascii="Courier" w:hAnsi="Courier"/>
+          <w:sz w:val="20"/>
+          <w:szCs w:val="20"/>
+        </w:rPr>
+      </w:pPr>
+    </w:p>
+    <w:p>
+      <w:pPr>
+        <w:shd w:val="pct15" w:color="auto" w:fill="auto"/>
+        <w:rPr>
+          <w:rFonts w:ascii="Courier" w:hAnsi="Courier"/>
+          <w:sz w:val="20"/>
+          <w:szCs w:val="20"/>
+        </w:rPr>
+      </w:pPr>
+      <w:r>
+        <w:rPr>
+          <w:rFonts w:ascii="Courier" w:hAnsi="Courier"/>
+          <w:sz w:val="20"/>
+          <w:szCs w:val="20"/>
+        </w:rPr>
+        <w:t xml:space="preserve">        [TestMethod]</w:t>
+      </w:r>
+    </w:p>
+    <w:p>
+      <w:pPr>
+        <w:shd w:val="pct15" w:color="auto" w:fill="auto"/>
+        <w:rPr>
+          <w:rFonts w:ascii="Courier" w:hAnsi="Courier"/>
+          <w:sz w:val="20"/>
+          <w:szCs w:val="20"/>
+        </w:rPr>
+      </w:pPr>
+      <w:r>
+        <w:rPr>
+          <w:rFonts w:ascii="Courier" w:hAnsi="Courier"/>
+          <w:sz w:val="20"/>
+          <w:szCs w:val="20"/>
+        </w:rPr>
+        <w:t xml:space="preserve">        public void TestMethod3()</w:t>
+      </w:r>
+    </w:p>
+    <w:p>
+      <w:pPr>
+        <w:shd w:val="pct15" w:color="auto" w:fill="auto"/>
+        <w:rPr>
+          <w:rFonts w:ascii="Courier" w:hAnsi="Courier"/>
+          <w:sz w:val="20"/>
+          <w:szCs w:val="20"/>
+        </w:rPr>
+      </w:pPr>
+      <w:r>
+        <w:rPr>
+          <w:rFonts w:ascii="Courier" w:hAnsi="Courier"/>
+          <w:sz w:val="20"/>
+          <w:szCs w:val="20"/>
+        </w:rPr>
+        <w:t xml:space="preserve">        {</w:t>
+      </w:r>
+    </w:p>
+    <w:p>
+      <w:pPr>
+        <w:shd w:val="pct15" w:color="auto" w:fill="auto"/>
+        <w:rPr>
+          <w:rFonts w:ascii="Courier" w:hAnsi="Courier"/>
+          <w:sz w:val="20"/>
+          <w:szCs w:val="20"/>
+        </w:rPr>
+      </w:pPr>
+      <w:r>
+        <w:rPr>
+          <w:rFonts w:ascii="Courier" w:hAnsi="Courier"/>
+          <w:sz w:val="20"/>
+          <w:szCs w:val="20"/>
+        </w:rPr>
+        <w:t xml:space="preserve">            DERMSInterface.CIM c = DERMSInterface.CIM.loadConfigFile("testConfig.xml");</w:t>
+      </w:r>
+    </w:p>
+    <w:p>
+      <w:pPr>
+        <w:shd w:val="pct15" w:color="auto" w:fill="auto"/>
+        <w:rPr>
+          <w:rFonts w:ascii="Courier" w:hAnsi="Courier"/>
+          <w:sz w:val="20"/>
+          <w:szCs w:val="20"/>
+        </w:rPr>
+      </w:pPr>
+      <w:r>
+        <w:rPr>
+          <w:rFonts w:ascii="Courier" w:hAnsi="Courier"/>
+          <w:sz w:val="20"/>
+          <w:szCs w:val="20"/>
+        </w:rPr>
+        <w:t xml:space="preserve">            DERMSInterface.CIMData.DERStatus status = c.getDERGroupStatus("1234-5678", DERMSInterface.quantity.RealPower);</w:t>
+      </w:r>
+    </w:p>
+    <w:p>
+      <w:pPr>
+        <w:shd w:val="pct15" w:color="auto" w:fill="auto"/>
+        <w:rPr>
+          <w:rFonts w:ascii="Courier" w:hAnsi="Courier"/>
+          <w:sz w:val="20"/>
+          <w:szCs w:val="20"/>
+        </w:rPr>
+      </w:pPr>
+      <w:r>
+        <w:rPr>
+          <w:rFonts w:ascii="Courier" w:hAnsi="Courier"/>
+          <w:sz w:val="20"/>
+          <w:szCs w:val="20"/>
+        </w:rPr>
+        <w:t xml:space="preserve">            Console.WriteLine("xml : " + c.LastMessageSent + c.LastMessageReceived);</w:t>
+      </w:r>
+    </w:p>
+    <w:p>
+      <w:pPr>
+        <w:shd w:val="pct15" w:color="auto" w:fill="auto"/>
+        <w:rPr>
+          <w:rFonts w:ascii="Courier" w:hAnsi="Courier"/>
+          <w:sz w:val="20"/>
+          <w:szCs w:val="20"/>
+        </w:rPr>
+      </w:pPr>
+      <w:r>
+        <w:rPr>
+          <w:rFonts w:ascii="Courier" w:hAnsi="Courier"/>
+          <w:sz w:val="20"/>
+          <w:szCs w:val="20"/>
+        </w:rPr>
+        <w:t xml:space="preserve">            Assert.IsTrue(c.LastMessageSent.Length &gt; 100);</w:t>
+      </w:r>
+    </w:p>
+    <w:p>
+      <w:pPr>
+        <w:shd w:val="pct15" w:color="auto" w:fill="auto"/>
+        <w:rPr>
+          <w:rFonts w:ascii="Courier" w:hAnsi="Courier"/>
+          <w:sz w:val="20"/>
+          <w:szCs w:val="20"/>
+        </w:rPr>
+      </w:pPr>
+      <w:r>
+        <w:rPr>
+          <w:rFonts w:ascii="Courier" w:hAnsi="Courier"/>
+          <w:sz w:val="20"/>
+          <w:szCs w:val="20"/>
+        </w:rPr>
+        <w:t xml:space="preserve">            Assert.IsTrue(c.LastMessageReceived.Length &gt; 100);</w:t>
+      </w:r>
+    </w:p>
+    <w:p>
+      <w:pPr>
+        <w:shd w:val="pct15" w:color="auto" w:fill="auto"/>
+        <w:rPr>
+          <w:rFonts w:ascii="Courier" w:hAnsi="Courier"/>
+          <w:sz w:val="20"/>
+          <w:szCs w:val="20"/>
+        </w:rPr>
+      </w:pPr>
+      <w:r>
+        <w:rPr>
+          <w:rFonts w:ascii="Courier" w:hAnsi="Courier"/>
+          <w:sz w:val="20"/>
+          <w:szCs w:val="20"/>
+        </w:rPr>
+        <w:t xml:space="preserve">            Assert.AreEqual(status.PresentValue, (float)11.1);</w:t>
+      </w:r>
+    </w:p>
+    <w:p>
+      <w:pPr>
+        <w:shd w:val="pct15" w:color="auto" w:fill="auto"/>
+        <w:rPr>
+          <w:rFonts w:ascii="Courier" w:hAnsi="Courier"/>
+          <w:sz w:val="20"/>
+          <w:szCs w:val="20"/>
+        </w:rPr>
+      </w:pPr>
+      <w:r>
+        <w:rPr>
+          <w:rFonts w:ascii="Courier" w:hAnsi="Courier"/>
+          <w:sz w:val="20"/>
+          <w:szCs w:val="20"/>
+        </w:rPr>
+        <w:t xml:space="preserve">        }</w:t>
+      </w:r>
+    </w:p>
+    <w:p>
+      <w:pPr>
+        <w:shd w:val="pct15" w:color="auto" w:fill="auto"/>
+        <w:rPr>
+          <w:rFonts w:ascii="Courier" w:hAnsi="Courier"/>
+          <w:sz w:val="20"/>
+          <w:szCs w:val="20"/>
+        </w:rPr>
+      </w:pPr>
+    </w:p>
+    <w:p>
+      <w:pPr>
+        <w:shd w:val="pct15" w:color="auto" w:fill="auto"/>
+        <w:rPr>
+          <w:rFonts w:ascii="Courier" w:hAnsi="Courier"/>
+          <w:sz w:val="20"/>
+          <w:szCs w:val="20"/>
+        </w:rPr>
+      </w:pPr>
+      <w:r>
+        <w:rPr>
+          <w:rFonts w:ascii="Courier" w:hAnsi="Courier"/>
+          <w:sz w:val="20"/>
+          <w:szCs w:val="20"/>
+        </w:rPr>
+        <w:t xml:space="preserve">        [TestMethod]</w:t>
+      </w:r>
+    </w:p>
+    <w:p>
+      <w:pPr>
+        <w:shd w:val="pct15" w:color="auto" w:fill="auto"/>
+        <w:rPr>
+          <w:rFonts w:ascii="Courier" w:hAnsi="Courier"/>
+          <w:sz w:val="20"/>
+          <w:szCs w:val="20"/>
+        </w:rPr>
+      </w:pPr>
+      <w:r>
+        <w:rPr>
+          <w:rFonts w:ascii="Courier" w:hAnsi="Courier"/>
+          <w:sz w:val="20"/>
+          <w:szCs w:val="20"/>
+        </w:rPr>
+        <w:t xml:space="preserve">        public void TestMethod4()</w:t>
+      </w:r>
+    </w:p>
+    <w:p>
+      <w:pPr>
+        <w:shd w:val="pct15" w:color="auto" w:fill="auto"/>
+        <w:rPr>
+          <w:rFonts w:ascii="Courier" w:hAnsi="Courier"/>
+          <w:sz w:val="20"/>
+          <w:szCs w:val="20"/>
+        </w:rPr>
+      </w:pPr>
+      <w:r>
+        <w:rPr>
+          <w:rFonts w:ascii="Courier" w:hAnsi="Courier"/>
+          <w:sz w:val="20"/>
+          <w:szCs w:val="20"/>
+        </w:rPr>
+        <w:t xml:space="preserve">        {</w:t>
+      </w:r>
+    </w:p>
+    <w:p>
+      <w:pPr>
+        <w:shd w:val="pct15" w:color="auto" w:fill="auto"/>
+        <w:rPr>
+          <w:rFonts w:ascii="Courier" w:hAnsi="Courier"/>
+          <w:sz w:val="20"/>
+          <w:szCs w:val="20"/>
+        </w:rPr>
+      </w:pPr>
+      <w:r>
+        <w:rPr>
+          <w:rFonts w:ascii="Courier" w:hAnsi="Courier"/>
+          <w:sz w:val="20"/>
+          <w:szCs w:val="20"/>
+        </w:rPr>
+        <w:t xml:space="preserve">            DERMSInterface.CIM c = DERMSInterface.CIM.loadConfigFile("testConfig.xml");</w:t>
+      </w:r>
+    </w:p>
+    <w:p>
+      <w:pPr>
+        <w:shd w:val="pct15" w:color="auto" w:fill="auto"/>
+        <w:rPr>
+          <w:rFonts w:ascii="Courier" w:hAnsi="Courier"/>
+          <w:sz w:val="20"/>
+          <w:szCs w:val="20"/>
+        </w:rPr>
+      </w:pPr>
+      <w:r>
+        <w:rPr>
+          <w:rFonts w:ascii="Courier" w:hAnsi="Courier"/>
+          <w:sz w:val="20"/>
+          <w:szCs w:val="20"/>
+        </w:rPr>
+        <w:t xml:space="preserve">            String[] derms = c.requestDERGroupMembers("1234-5678");</w:t>
+      </w:r>
+    </w:p>
+    <w:p>
+      <w:pPr>
+        <w:shd w:val="pct15" w:color="auto" w:fill="auto"/>
+        <w:rPr>
+          <w:rFonts w:ascii="Courier" w:hAnsi="Courier"/>
+          <w:sz w:val="20"/>
+          <w:szCs w:val="20"/>
+        </w:rPr>
+      </w:pPr>
+      <w:r>
+        <w:rPr>
+          <w:rFonts w:ascii="Courier" w:hAnsi="Courier"/>
+          <w:sz w:val="20"/>
+          <w:szCs w:val="20"/>
+        </w:rPr>
+        <w:t xml:space="preserve">            Console.WriteLine("xml : " + c.LastMessageSent + c.LastMessageReceived);</w:t>
+      </w:r>
+    </w:p>
+    <w:p>
+      <w:pPr>
+        <w:shd w:val="pct15" w:color="auto" w:fill="auto"/>
+        <w:rPr>
+          <w:rFonts w:ascii="Courier" w:hAnsi="Courier"/>
+          <w:sz w:val="20"/>
+          <w:szCs w:val="20"/>
+        </w:rPr>
+      </w:pPr>
+      <w:r>
+        <w:rPr>
+          <w:rFonts w:ascii="Courier" w:hAnsi="Courier"/>
+          <w:sz w:val="20"/>
+          <w:szCs w:val="20"/>
+        </w:rPr>
+        <w:t xml:space="preserve">            Assert.IsTrue(c.LastMessageSent.Length &gt; 100);</w:t>
+      </w:r>
+    </w:p>
+    <w:p>
+      <w:pPr>
+        <w:shd w:val="pct15" w:color="auto" w:fill="auto"/>
+        <w:rPr>
+          <w:rFonts w:ascii="Courier" w:hAnsi="Courier"/>
+          <w:sz w:val="20"/>
+          <w:szCs w:val="20"/>
+        </w:rPr>
+      </w:pPr>
+      <w:r>
+        <w:rPr>
+          <w:rFonts w:ascii="Courier" w:hAnsi="Courier"/>
+          <w:sz w:val="20"/>
+          <w:szCs w:val="20"/>
+        </w:rPr>
+        <w:t xml:space="preserve">            Assert.IsTrue(c.LastMessageReceived.Length &gt; 100);</w:t>
+      </w:r>
+    </w:p>
+    <w:p>
+      <w:pPr>
+        <w:shd w:val="pct15" w:color="auto" w:fill="auto"/>
+        <w:rPr>
+          <w:rFonts w:ascii="Courier" w:hAnsi="Courier"/>
+          <w:sz w:val="20"/>
+          <w:szCs w:val="20"/>
+        </w:rPr>
+      </w:pPr>
+      <w:r>
+        <w:rPr>
+          <w:rFonts w:ascii="Courier" w:hAnsi="Courier"/>
+          <w:sz w:val="20"/>
+          <w:szCs w:val="20"/>
+        </w:rPr>
+        <w:t xml:space="preserve">            Assert.IsNotNull(derms);</w:t>
+      </w:r>
+    </w:p>
+    <w:p>
+      <w:pPr>
+        <w:shd w:val="pct15" w:color="auto" w:fill="auto"/>
+        <w:rPr>
+          <w:rFonts w:ascii="Courier" w:hAnsi="Courier"/>
+          <w:sz w:val="20"/>
+          <w:szCs w:val="20"/>
+        </w:rPr>
+      </w:pPr>
+      <w:r>
+        <w:rPr>
+          <w:rFonts w:ascii="Courier" w:hAnsi="Courier"/>
+          <w:sz w:val="20"/>
+          <w:szCs w:val="20"/>
+        </w:rPr>
+        <w:t xml:space="preserve">            Assert.AreEqual(derms.Length, 1);</w:t>
+      </w:r>
+    </w:p>
+    <w:p>
+      <w:pPr>
+        <w:shd w:val="pct15" w:color="auto" w:fill="auto"/>
+        <w:rPr>
+          <w:rFonts w:ascii="Courier" w:hAnsi="Courier"/>
+          <w:sz w:val="20"/>
+          <w:szCs w:val="20"/>
+        </w:rPr>
+      </w:pPr>
+      <w:r>
+        <w:rPr>
+          <w:rFonts w:ascii="Courier" w:hAnsi="Courier"/>
+          <w:sz w:val="20"/>
+          <w:szCs w:val="20"/>
+        </w:rPr>
+        <w:t xml:space="preserve">            Assert.IsTrue(derms[0].Equals("name1"));</w:t>
+      </w:r>
+    </w:p>
+    <w:p>
+      <w:pPr>
+        <w:shd w:val="pct15" w:color="auto" w:fill="auto"/>
+        <w:rPr>
+          <w:rFonts w:ascii="Courier" w:hAnsi="Courier"/>
+          <w:sz w:val="20"/>
+          <w:szCs w:val="20"/>
+        </w:rPr>
+      </w:pPr>
+      <w:r>
+        <w:rPr>
+          <w:rFonts w:ascii="Courier" w:hAnsi="Courier"/>
+          <w:sz w:val="20"/>
+          <w:szCs w:val="20"/>
+        </w:rPr>
+        <w:t xml:space="preserve">        }</w:t>
+      </w:r>
+    </w:p>
+    <w:p>
+      <w:pPr>
+        <w:shd w:val="pct15" w:color="auto" w:fill="auto"/>
+        <w:rPr>
+          <w:rFonts w:ascii="Courier" w:hAnsi="Courier"/>
+          <w:sz w:val="20"/>
+          <w:szCs w:val="20"/>
+        </w:rPr>
+      </w:pPr>
+    </w:p>
+    <w:p>
+      <w:pPr>
+        <w:shd w:val="pct15" w:color="auto" w:fill="auto"/>
+        <w:rPr>
+          <w:rFonts w:ascii="Courier" w:hAnsi="Courier"/>
+          <w:sz w:val="20"/>
+          <w:szCs w:val="20"/>
+        </w:rPr>
+      </w:pPr>
+      <w:r>
+        <w:rPr>
+          <w:rFonts w:ascii="Courier" w:hAnsi="Courier"/>
+          <w:sz w:val="20"/>
+          <w:szCs w:val="20"/>
+        </w:rPr>
+        <w:t xml:space="preserve">        [TestMethod]</w:t>
+      </w:r>
+    </w:p>
+    <w:p>
+      <w:pPr>
+        <w:shd w:val="pct15" w:color="auto" w:fill="auto"/>
+        <w:rPr>
+          <w:rFonts w:ascii="Courier" w:hAnsi="Courier"/>
+          <w:sz w:val="20"/>
+          <w:szCs w:val="20"/>
+        </w:rPr>
+      </w:pPr>
+      <w:r>
+        <w:rPr>
+          <w:rFonts w:ascii="Courier" w:hAnsi="Courier"/>
+          <w:sz w:val="20"/>
+          <w:szCs w:val="20"/>
+        </w:rPr>
+        <w:t xml:space="preserve">        public void TestMethod5()</w:t>
+      </w:r>
+    </w:p>
+    <w:p>
+      <w:pPr>
+        <w:shd w:val="pct15" w:color="auto" w:fill="auto"/>
+        <w:rPr>
+          <w:rFonts w:ascii="Courier" w:hAnsi="Courier"/>
+          <w:sz w:val="20"/>
+          <w:szCs w:val="20"/>
+        </w:rPr>
+      </w:pPr>
+      <w:r>
+        <w:rPr>
+          <w:rFonts w:ascii="Courier" w:hAnsi="Courier"/>
+          <w:sz w:val="20"/>
+          <w:szCs w:val="20"/>
+        </w:rPr>
+        <w:t xml:space="preserve">        {</w:t>
+      </w:r>
+    </w:p>
+    <w:p>
+      <w:pPr>
+        <w:shd w:val="pct15" w:color="auto" w:fill="auto"/>
+        <w:rPr>
+          <w:rFonts w:ascii="Courier" w:hAnsi="Courier"/>
+          <w:sz w:val="20"/>
+          <w:szCs w:val="20"/>
+        </w:rPr>
+      </w:pPr>
+      <w:r>
+        <w:rPr>
+          <w:rFonts w:ascii="Courier" w:hAnsi="Courier"/>
+          <w:sz w:val="20"/>
+          <w:szCs w:val="20"/>
+        </w:rPr>
+        <w:t xml:space="preserve">            String message = "";</w:t>
+      </w:r>
+    </w:p>
+    <w:p>
+      <w:pPr>
+        <w:shd w:val="pct15" w:color="auto" w:fill="auto"/>
+        <w:rPr>
+          <w:rFonts w:ascii="Courier" w:hAnsi="Courier"/>
+          <w:sz w:val="20"/>
+          <w:szCs w:val="20"/>
+        </w:rPr>
+      </w:pPr>
+      <w:r>
+        <w:rPr>
+          <w:rFonts w:ascii="Courier" w:hAnsi="Courier"/>
+          <w:sz w:val="20"/>
+          <w:szCs w:val="20"/>
+        </w:rPr>
+        <w:t xml:space="preserve">            int rc = DERMSInterface.CIM.CreateDERGroup("testConfig.xml", "dergroup1", null, ref message);</w:t>
+      </w:r>
+    </w:p>
+    <w:p>
+      <w:pPr>
+        <w:shd w:val="pct15" w:color="auto" w:fill="auto"/>
+        <w:rPr>
+          <w:rFonts w:ascii="Courier" w:hAnsi="Courier"/>
+          <w:sz w:val="20"/>
+          <w:szCs w:val="20"/>
+        </w:rPr>
+      </w:pPr>
+      <w:r>
+        <w:rPr>
+          <w:rFonts w:ascii="Courier" w:hAnsi="Courier"/>
+          <w:sz w:val="20"/>
+          <w:szCs w:val="20"/>
+        </w:rPr>
+        <w:t xml:space="preserve">            Console.WriteLine("xml : " + message);</w:t>
+      </w:r>
+    </w:p>
+    <w:p>
+      <w:pPr>
+        <w:shd w:val="pct15" w:color="auto" w:fill="auto"/>
+        <w:rPr>
+          <w:rFonts w:ascii="Courier" w:hAnsi="Courier"/>
+          <w:sz w:val="20"/>
+          <w:szCs w:val="20"/>
+        </w:rPr>
+      </w:pPr>
+      <w:r>
+        <w:rPr>
+          <w:rFonts w:ascii="Courier" w:hAnsi="Courier"/>
+          <w:sz w:val="20"/>
+          <w:szCs w:val="20"/>
+        </w:rPr>
+        <w:t xml:space="preserve">            Assert.IsTrue(message.Length &gt; 100);</w:t>
+      </w:r>
+    </w:p>
+    <w:p>
+      <w:pPr>
+        <w:shd w:val="pct15" w:color="auto" w:fill="auto"/>
+        <w:rPr>
+          <w:rFonts w:ascii="Courier" w:hAnsi="Courier"/>
+          <w:sz w:val="20"/>
+          <w:szCs w:val="20"/>
+        </w:rPr>
+      </w:pPr>
+      <w:r>
+        <w:rPr>
+          <w:rFonts w:ascii="Courier" w:hAnsi="Courier"/>
+          <w:sz w:val="20"/>
+          <w:szCs w:val="20"/>
+        </w:rPr>
+        <w:t xml:space="preserve">            Assert.AreEqual(rc, 0);</w:t>
+      </w:r>
+    </w:p>
+    <w:p>
+      <w:pPr>
+        <w:shd w:val="pct15" w:color="auto" w:fill="auto"/>
+        <w:rPr>
+          <w:rFonts w:ascii="Courier" w:hAnsi="Courier"/>
+          <w:sz w:val="20"/>
+          <w:szCs w:val="20"/>
+        </w:rPr>
+      </w:pPr>
+      <w:r>
+        <w:rPr>
+          <w:rFonts w:ascii="Courier" w:hAnsi="Courier"/>
+          <w:sz w:val="20"/>
+          <w:szCs w:val="20"/>
+        </w:rPr>
+        <w:t xml:space="preserve">        }</w:t>
+      </w:r>
+    </w:p>
+    <w:p>
+      <w:pPr>
+        <w:shd w:val="pct15" w:color="auto" w:fill="auto"/>
+        <w:rPr>
+          <w:rFonts w:ascii="Courier" w:hAnsi="Courier"/>
+          <w:sz w:val="20"/>
+          <w:szCs w:val="20"/>
+        </w:rPr>
+      </w:pPr>
+    </w:p>
+    <w:p>
+      <w:pPr>
+        <w:shd w:val="pct15" w:color="auto" w:fill="auto"/>
+        <w:rPr>
+          <w:rFonts w:ascii="Courier" w:hAnsi="Courier"/>
+          <w:sz w:val="20"/>
+          <w:szCs w:val="20"/>
+        </w:rPr>
+      </w:pPr>
+      <w:r>
+        <w:rPr>
+          <w:rFonts w:ascii="Courier" w:hAnsi="Courier"/>
+          <w:sz w:val="20"/>
+          <w:szCs w:val="20"/>
+        </w:rPr>
+        <w:t xml:space="preserve">        [TestMethod]</w:t>
+      </w:r>
+    </w:p>
+    <w:p>
+      <w:pPr>
+        <w:shd w:val="pct15" w:color="auto" w:fill="auto"/>
+        <w:rPr>
+          <w:rFonts w:ascii="Courier" w:hAnsi="Courier"/>
+          <w:sz w:val="20"/>
+          <w:szCs w:val="20"/>
+        </w:rPr>
+      </w:pPr>
+      <w:r>
+        <w:rPr>
+          <w:rFonts w:ascii="Courier" w:hAnsi="Courier"/>
+          <w:sz w:val="20"/>
+          <w:szCs w:val="20"/>
+        </w:rPr>
+        <w:t xml:space="preserve">        public void TestMethod6()</w:t>
+      </w:r>
+    </w:p>
+    <w:p>
+      <w:pPr>
+        <w:shd w:val="pct15" w:color="auto" w:fill="auto"/>
+        <w:rPr>
+          <w:rFonts w:ascii="Courier" w:hAnsi="Courier"/>
+          <w:sz w:val="20"/>
+          <w:szCs w:val="20"/>
+        </w:rPr>
+      </w:pPr>
+      <w:r>
+        <w:rPr>
+          <w:rFonts w:ascii="Courier" w:hAnsi="Courier"/>
+          <w:sz w:val="20"/>
+          <w:szCs w:val="20"/>
+        </w:rPr>
+        <w:t xml:space="preserve">        {</w:t>
+      </w:r>
+    </w:p>
+    <w:p>
+      <w:pPr>
+        <w:shd w:val="pct15" w:color="auto" w:fill="auto"/>
+        <w:rPr>
+          <w:rFonts w:ascii="Courier" w:hAnsi="Courier"/>
+          <w:sz w:val="20"/>
+          <w:szCs w:val="20"/>
+        </w:rPr>
+      </w:pPr>
+      <w:r>
+        <w:rPr>
+          <w:rFonts w:ascii="Courier" w:hAnsi="Courier"/>
+          <w:sz w:val="20"/>
+          <w:szCs w:val="20"/>
+        </w:rPr>
+        <w:t xml:space="preserve">            String message = "";</w:t>
+      </w:r>
+    </w:p>
+    <w:p>
+      <w:pPr>
+        <w:shd w:val="pct15" w:color="auto" w:fill="auto"/>
+        <w:rPr>
+          <w:rFonts w:ascii="Courier" w:hAnsi="Courier"/>
+          <w:sz w:val="20"/>
+          <w:szCs w:val="20"/>
+        </w:rPr>
+      </w:pPr>
+      <w:r>
+        <w:rPr>
+          <w:rFonts w:ascii="Courier" w:hAnsi="Courier"/>
+          <w:sz w:val="20"/>
+          <w:szCs w:val="20"/>
+        </w:rPr>
+        <w:t xml:space="preserve">            int rc = DERMSInterface.CIM.DispatchDERGroup("testConfig.xml", "dergroup1", DERMSInterface.quantity.RealPower, ref message, false, 0.0);</w:t>
+      </w:r>
+    </w:p>
+    <w:p>
+      <w:pPr>
+        <w:shd w:val="pct15" w:color="auto" w:fill="auto"/>
+        <w:rPr>
+          <w:rFonts w:ascii="Courier" w:hAnsi="Courier"/>
+          <w:sz w:val="20"/>
+          <w:szCs w:val="20"/>
+        </w:rPr>
+      </w:pPr>
+      <w:r>
+        <w:rPr>
+          <w:rFonts w:ascii="Courier" w:hAnsi="Courier"/>
+          <w:sz w:val="20"/>
+          <w:szCs w:val="20"/>
+        </w:rPr>
+        <w:t xml:space="preserve">            Console.WriteLine("xml : " + message);</w:t>
+      </w:r>
+    </w:p>
+    <w:p>
+      <w:pPr>
+        <w:shd w:val="pct15" w:color="auto" w:fill="auto"/>
+        <w:rPr>
+          <w:rFonts w:ascii="Courier" w:hAnsi="Courier"/>
+          <w:sz w:val="20"/>
+          <w:szCs w:val="20"/>
+        </w:rPr>
+      </w:pPr>
+      <w:r>
+        <w:rPr>
+          <w:rFonts w:ascii="Courier" w:hAnsi="Courier"/>
+          <w:sz w:val="20"/>
+          <w:szCs w:val="20"/>
+        </w:rPr>
+        <w:t xml:space="preserve">            Assert.IsTrue(message.Length &gt; 100);</w:t>
+      </w:r>
+    </w:p>
+    <w:p>
+      <w:pPr>
+        <w:shd w:val="pct15" w:color="auto" w:fill="auto"/>
+        <w:rPr>
+          <w:rFonts w:ascii="Courier" w:hAnsi="Courier"/>
+          <w:sz w:val="20"/>
+          <w:szCs w:val="20"/>
+        </w:rPr>
+      </w:pPr>
+      <w:r>
+        <w:rPr>
+          <w:rFonts w:ascii="Courier" w:hAnsi="Courier"/>
+          <w:sz w:val="20"/>
+          <w:szCs w:val="20"/>
+        </w:rPr>
+        <w:t xml:space="preserve">            Assert.AreEqual(rc, 0);</w:t>
+      </w:r>
+    </w:p>
+    <w:p>
+      <w:pPr>
+        <w:shd w:val="pct15" w:color="auto" w:fill="auto"/>
+        <w:rPr>
+          <w:rFonts w:ascii="Courier" w:hAnsi="Courier"/>
+          <w:sz w:val="20"/>
+          <w:szCs w:val="20"/>
+        </w:rPr>
+      </w:pPr>
+      <w:r>
+        <w:rPr>
+          <w:rFonts w:ascii="Courier" w:hAnsi="Courier"/>
+          <w:sz w:val="20"/>
+          <w:szCs w:val="20"/>
+        </w:rPr>
+        <w:t xml:space="preserve">        }</w:t>
+      </w:r>
+    </w:p>
+    <w:p>
+      <w:pPr>
+        <w:shd w:val="pct15" w:color="auto" w:fill="auto"/>
+        <w:rPr>
+          <w:rFonts w:ascii="Courier" w:hAnsi="Courier"/>
+          <w:sz w:val="20"/>
+          <w:szCs w:val="20"/>
+        </w:rPr>
+      </w:pPr>
+    </w:p>
+    <w:p>
+      <w:pPr>
+        <w:shd w:val="pct15" w:color="auto" w:fill="auto"/>
+        <w:rPr>
+          <w:rFonts w:ascii="Courier" w:hAnsi="Courier"/>
+          <w:sz w:val="20"/>
+          <w:szCs w:val="20"/>
+        </w:rPr>
+      </w:pPr>
+      <w:r>
+        <w:rPr>
+          <w:rFonts w:ascii="Courier" w:hAnsi="Courier"/>
+          <w:sz w:val="20"/>
+          <w:szCs w:val="20"/>
+        </w:rPr>
+        <w:t xml:space="preserve">        [TestMethod]</w:t>
+      </w:r>
+    </w:p>
+    <w:p>
+      <w:pPr>
+        <w:shd w:val="pct15" w:color="auto" w:fill="auto"/>
+        <w:rPr>
+          <w:rFonts w:ascii="Courier" w:hAnsi="Courier"/>
+          <w:sz w:val="20"/>
+          <w:szCs w:val="20"/>
+        </w:rPr>
+      </w:pPr>
+      <w:r>
+        <w:rPr>
+          <w:rFonts w:ascii="Courier" w:hAnsi="Courier"/>
+          <w:sz w:val="20"/>
+          <w:szCs w:val="20"/>
+        </w:rPr>
+        <w:t xml:space="preserve">        public void TestMethod7()</w:t>
+      </w:r>
+    </w:p>
+    <w:p>
+      <w:pPr>
+        <w:shd w:val="pct15" w:color="auto" w:fill="auto"/>
+        <w:rPr>
+          <w:rFonts w:ascii="Courier" w:hAnsi="Courier"/>
+          <w:sz w:val="20"/>
+          <w:szCs w:val="20"/>
+        </w:rPr>
+      </w:pPr>
+      <w:r>
+        <w:rPr>
+          <w:rFonts w:ascii="Courier" w:hAnsi="Courier"/>
+          <w:sz w:val="20"/>
+          <w:szCs w:val="20"/>
+        </w:rPr>
+        <w:t xml:space="preserve">        {</w:t>
+      </w:r>
+    </w:p>
+    <w:p>
+      <w:pPr>
+        <w:shd w:val="pct15" w:color="auto" w:fill="auto"/>
+        <w:rPr>
+          <w:rFonts w:ascii="Courier" w:hAnsi="Courier"/>
+          <w:sz w:val="20"/>
+          <w:szCs w:val="20"/>
+        </w:rPr>
+      </w:pPr>
+      <w:r>
+        <w:rPr>
+          <w:rFonts w:ascii="Courier" w:hAnsi="Courier"/>
+          <w:sz w:val="20"/>
+          <w:szCs w:val="20"/>
+        </w:rPr>
+        <w:t xml:space="preserve">            String message = "";</w:t>
+      </w:r>
+    </w:p>
+    <w:p>
+      <w:pPr>
+        <w:shd w:val="pct15" w:color="auto" w:fill="auto"/>
+        <w:rPr>
+          <w:rFonts w:ascii="Courier" w:hAnsi="Courier"/>
+          <w:sz w:val="20"/>
+          <w:szCs w:val="20"/>
+        </w:rPr>
+      </w:pPr>
+      <w:r>
+        <w:rPr>
+          <w:rFonts w:ascii="Courier" w:hAnsi="Courier"/>
+          <w:sz w:val="20"/>
+          <w:szCs w:val="20"/>
+        </w:rPr>
+        <w:t xml:space="preserve">            DERMSInterface.CIMData.DERStatus status = DERMSInterface.CIM.getDERGroupStatus("testConfig.xml", "1234-5678", DERMSInterface.quantity.RealPower, ref message);</w:t>
+      </w:r>
+    </w:p>
+    <w:p>
+      <w:pPr>
+        <w:shd w:val="pct15" w:color="auto" w:fill="auto"/>
+        <w:rPr>
+          <w:rFonts w:ascii="Courier" w:hAnsi="Courier"/>
+          <w:sz w:val="20"/>
+          <w:szCs w:val="20"/>
+        </w:rPr>
+      </w:pPr>
+      <w:r>
+        <w:rPr>
+          <w:rFonts w:ascii="Courier" w:hAnsi="Courier"/>
+          <w:sz w:val="20"/>
+          <w:szCs w:val="20"/>
+        </w:rPr>
+        <w:t xml:space="preserve">            Console.WriteLine("xml : " + message);</w:t>
+      </w:r>
+    </w:p>
+    <w:p>
+      <w:pPr>
+        <w:shd w:val="pct15" w:color="auto" w:fill="auto"/>
+        <w:rPr>
+          <w:rFonts w:ascii="Courier" w:hAnsi="Courier"/>
+          <w:sz w:val="20"/>
+          <w:szCs w:val="20"/>
+        </w:rPr>
+      </w:pPr>
+      <w:r>
+        <w:rPr>
+          <w:rFonts w:ascii="Courier" w:hAnsi="Courier"/>
+          <w:sz w:val="20"/>
+          <w:szCs w:val="20"/>
+        </w:rPr>
+        <w:t xml:space="preserve">            Assert.IsTrue(message.Length &gt; 100);</w:t>
+      </w:r>
+    </w:p>
+    <w:p>
+      <w:pPr>
+        <w:shd w:val="pct15" w:color="auto" w:fill="auto"/>
+        <w:rPr>
+          <w:rFonts w:ascii="Courier" w:hAnsi="Courier"/>
+          <w:sz w:val="20"/>
+          <w:szCs w:val="20"/>
+        </w:rPr>
+      </w:pPr>
+      <w:r>
+        <w:rPr>
+          <w:rFonts w:ascii="Courier" w:hAnsi="Courier"/>
+          <w:sz w:val="20"/>
+          <w:szCs w:val="20"/>
+        </w:rPr>
+        <w:t xml:space="preserve">            Assert.AreEqual(status.PresentValue, (float)11.1);</w:t>
+      </w:r>
+    </w:p>
+    <w:p>
+      <w:pPr>
+        <w:shd w:val="pct15" w:color="auto" w:fill="auto"/>
+        <w:rPr>
+          <w:rFonts w:ascii="Courier" w:hAnsi="Courier"/>
+          <w:sz w:val="20"/>
+          <w:szCs w:val="20"/>
+        </w:rPr>
+      </w:pPr>
+      <w:r>
+        <w:rPr>
+          <w:rFonts w:ascii="Courier" w:hAnsi="Courier"/>
+          <w:sz w:val="20"/>
+          <w:szCs w:val="20"/>
+        </w:rPr>
+        <w:t xml:space="preserve">        }</w:t>
+      </w:r>
+    </w:p>
+    <w:p>
+      <w:pPr>
+        <w:shd w:val="pct15" w:color="auto" w:fill="auto"/>
+        <w:rPr>
+          <w:rFonts w:ascii="Courier" w:hAnsi="Courier"/>
+          <w:sz w:val="20"/>
+          <w:szCs w:val="20"/>
+        </w:rPr>
+      </w:pPr>
+    </w:p>
+    <w:p>
+      <w:pPr>
+        <w:shd w:val="pct15" w:color="auto" w:fill="auto"/>
+        <w:rPr>
+          <w:rFonts w:ascii="Courier" w:hAnsi="Courier"/>
+          <w:sz w:val="20"/>
+          <w:szCs w:val="20"/>
+        </w:rPr>
+      </w:pPr>
+      <w:r>
+        <w:rPr>
+          <w:rFonts w:ascii="Courier" w:hAnsi="Courier"/>
+          <w:sz w:val="20"/>
+          <w:szCs w:val="20"/>
+        </w:rPr>
+        <w:t xml:space="preserve">        [TestMethod]</w:t>
+      </w:r>
+    </w:p>
+    <w:p>
+      <w:pPr>
+        <w:shd w:val="pct15" w:color="auto" w:fill="auto"/>
+        <w:rPr>
+          <w:rFonts w:ascii="Courier" w:hAnsi="Courier"/>
+          <w:sz w:val="20"/>
+          <w:szCs w:val="20"/>
+        </w:rPr>
+      </w:pPr>
+      <w:r>
+        <w:rPr>
+          <w:rFonts w:ascii="Courier" w:hAnsi="Courier"/>
+          <w:sz w:val="20"/>
+          <w:szCs w:val="20"/>
+        </w:rPr>
+        <w:t xml:space="preserve">        public void TestMethod8()</w:t>
+      </w:r>
+    </w:p>
+    <w:p>
+      <w:pPr>
+        <w:shd w:val="pct15" w:color="auto" w:fill="auto"/>
+        <w:rPr>
+          <w:rFonts w:ascii="Courier" w:hAnsi="Courier"/>
+          <w:sz w:val="20"/>
+          <w:szCs w:val="20"/>
+        </w:rPr>
+      </w:pPr>
+      <w:r>
+        <w:rPr>
+          <w:rFonts w:ascii="Courier" w:hAnsi="Courier"/>
+          <w:sz w:val="20"/>
+          <w:szCs w:val="20"/>
+        </w:rPr>
+        <w:t xml:space="preserve">        {</w:t>
+      </w:r>
+    </w:p>
+    <w:p>
+      <w:pPr>
+        <w:shd w:val="pct15" w:color="auto" w:fill="auto"/>
+        <w:rPr>
+          <w:rFonts w:ascii="Courier" w:hAnsi="Courier"/>
+          <w:sz w:val="20"/>
+          <w:szCs w:val="20"/>
+        </w:rPr>
+      </w:pPr>
+      <w:r>
+        <w:rPr>
+          <w:rFonts w:ascii="Courier" w:hAnsi="Courier"/>
+          <w:sz w:val="20"/>
+          <w:szCs w:val="20"/>
+        </w:rPr>
+        <w:t xml:space="preserve">            String message = "";</w:t>
+      </w:r>
+    </w:p>
+    <w:p>
+      <w:pPr>
+        <w:shd w:val="pct15" w:color="auto" w:fill="auto"/>
+        <w:rPr>
+          <w:rFonts w:ascii="Courier" w:hAnsi="Courier"/>
+          <w:sz w:val="20"/>
+          <w:szCs w:val="20"/>
+        </w:rPr>
+      </w:pPr>
+      <w:r>
+        <w:rPr>
+          <w:rFonts w:ascii="Courier" w:hAnsi="Courier"/>
+          <w:sz w:val="20"/>
+          <w:szCs w:val="20"/>
+        </w:rPr>
+        <w:t xml:space="preserve">            DERMSInterface.CIM c = DERMSInterface.CIM.loadConfigFile("testConfig.xml");</w:t>
+      </w:r>
+    </w:p>
+    <w:p>
+      <w:pPr>
+        <w:shd w:val="pct15" w:color="auto" w:fill="auto"/>
+        <w:rPr>
+          <w:rFonts w:ascii="Courier" w:hAnsi="Courier"/>
+          <w:sz w:val="20"/>
+          <w:szCs w:val="20"/>
+        </w:rPr>
+      </w:pPr>
+      <w:r>
+        <w:rPr>
+          <w:rFonts w:ascii="Courier" w:hAnsi="Courier"/>
+          <w:sz w:val="20"/>
+          <w:szCs w:val="20"/>
+        </w:rPr>
+        <w:t xml:space="preserve">            String[] derms = DERMSInterface.CIM.requestDERGroupMembers("testConfig.xml", "1234-5678", ref message);</w:t>
+      </w:r>
+    </w:p>
+    <w:p>
+      <w:pPr>
+        <w:shd w:val="pct15" w:color="auto" w:fill="auto"/>
+        <w:rPr>
+          <w:rFonts w:ascii="Courier" w:hAnsi="Courier"/>
+          <w:sz w:val="20"/>
+          <w:szCs w:val="20"/>
+        </w:rPr>
+      </w:pPr>
+      <w:r>
+        <w:rPr>
+          <w:rFonts w:ascii="Courier" w:hAnsi="Courier"/>
+          <w:sz w:val="20"/>
+          <w:szCs w:val="20"/>
+        </w:rPr>
+        <w:t xml:space="preserve">            Console.WriteLine("xml : " + message);</w:t>
+      </w:r>
+    </w:p>
+    <w:p>
+      <w:pPr>
+        <w:shd w:val="pct15" w:color="auto" w:fill="auto"/>
+        <w:rPr>
+          <w:rFonts w:ascii="Courier" w:hAnsi="Courier"/>
+          <w:sz w:val="20"/>
+          <w:szCs w:val="20"/>
+        </w:rPr>
+      </w:pPr>
+      <w:r>
+        <w:rPr>
+          <w:rFonts w:ascii="Courier" w:hAnsi="Courier"/>
+          <w:sz w:val="20"/>
+          <w:szCs w:val="20"/>
+        </w:rPr>
+        <w:t xml:space="preserve">            Assert.IsTrue(message.Length &gt; 100);</w:t>
+      </w:r>
+    </w:p>
+    <w:p>
+      <w:pPr>
+        <w:shd w:val="pct15" w:color="auto" w:fill="auto"/>
+        <w:rPr>
+          <w:rFonts w:ascii="Courier" w:hAnsi="Courier"/>
+          <w:sz w:val="20"/>
+          <w:szCs w:val="20"/>
+        </w:rPr>
+      </w:pPr>
+      <w:r>
+        <w:rPr>
+          <w:rFonts w:ascii="Courier" w:hAnsi="Courier"/>
+          <w:sz w:val="20"/>
+          <w:szCs w:val="20"/>
+        </w:rPr>
+        <w:t xml:space="preserve">            Assert.IsNotNull(derms);</w:t>
+      </w:r>
+    </w:p>
+    <w:p>
+      <w:pPr>
+        <w:shd w:val="pct15" w:color="auto" w:fill="auto"/>
+        <w:rPr>
+          <w:rFonts w:ascii="Courier" w:hAnsi="Courier"/>
+          <w:sz w:val="20"/>
+          <w:szCs w:val="20"/>
+        </w:rPr>
+      </w:pPr>
+      <w:r>
+        <w:rPr>
+          <w:rFonts w:ascii="Courier" w:hAnsi="Courier"/>
+          <w:sz w:val="20"/>
+          <w:szCs w:val="20"/>
+        </w:rPr>
+        <w:t xml:space="preserve">            Assert.AreEqual(derms.Length, 1);</w:t>
+      </w:r>
+    </w:p>
+    <w:p>
+      <w:pPr>
+        <w:shd w:val="pct15" w:color="auto" w:fill="auto"/>
+        <w:rPr>
+          <w:rFonts w:ascii="Courier" w:hAnsi="Courier"/>
+          <w:sz w:val="20"/>
+          <w:szCs w:val="20"/>
+        </w:rPr>
+      </w:pPr>
+      <w:r>
+        <w:rPr>
+          <w:rFonts w:ascii="Courier" w:hAnsi="Courier"/>
+          <w:sz w:val="20"/>
+          <w:szCs w:val="20"/>
+        </w:rPr>
+        <w:t xml:space="preserve">            Assert.IsTrue(derms[0].Equals("name1"));</w:t>
+      </w:r>
+    </w:p>
+    <w:p>
+      <w:pPr>
+        <w:shd w:val="pct15" w:color="auto" w:fill="auto"/>
+        <w:rPr>
+          <w:rFonts w:ascii="Courier" w:hAnsi="Courier"/>
+          <w:sz w:val="20"/>
+          <w:szCs w:val="20"/>
+        </w:rPr>
+      </w:pPr>
+      <w:r>
+        <w:rPr>
+          <w:rFonts w:ascii="Courier" w:hAnsi="Courier"/>
+          <w:sz w:val="20"/>
+          <w:szCs w:val="20"/>
+        </w:rPr>
+        <w:t xml:space="preserve">        }</w:t>
+      </w:r>
+    </w:p>
+    <w:p>
+      <w:pPr>
+        <w:shd w:val="pct15" w:color="auto" w:fill="auto"/>
+        <w:rPr>
+          <w:rFonts w:ascii="Courier" w:hAnsi="Courier"/>
+          <w:sz w:val="20"/>
+          <w:szCs w:val="20"/>
+        </w:rPr>
+      </w:pPr>
+    </w:p>
+    <w:p>
+      <w:pPr>
+        <w:shd w:val="pct15" w:color="auto" w:fill="auto"/>
+        <w:rPr>
+          <w:rFonts w:ascii="Courier" w:hAnsi="Courier"/>
+          <w:sz w:val="20"/>
+          <w:szCs w:val="20"/>
+        </w:rPr>
+      </w:pPr>
+      <w:r>
+        <w:rPr>
+          <w:rFonts w:ascii="Courier" w:hAnsi="Courier"/>
+          <w:sz w:val="20"/>
+          <w:szCs w:val="20"/>
+        </w:rPr>
+        <w:t xml:space="preserve">    }</w:t>
+      </w:r>
+    </w:p>
+    <w:p>
+      <w:pPr>
+        <w:shd w:val="pct15" w:color="auto" w:fill="auto"/>
+        <w:rPr>
+          <w:rFonts w:ascii="Courier" w:hAnsi="Courier"/>
+          <w:sz w:val="20"/>
+          <w:szCs w:val="20"/>
+        </w:rPr>
+      </w:pPr>
+      <w:r>
+        <w:rPr>
+          <w:rFonts w:ascii="Courier" w:hAnsi="Courier"/>
+          <w:sz w:val="20"/>
+          <w:szCs w:val="20"/>
+        </w:rPr>
+        <w:t>}</w:t>
+      </w:r>
+    </w:p>
+    <w:p>
+      <w:pPr>
+        <w:shd w:val="pct15" w:color="auto" w:fill="auto"/>
+      </w:pPr>
+    </w:p>
     <w:sectPr>
       <w:pgSz w:w="12240" w:h="15840"/>
       <w:pgMar w:top="1440" w:right="1800" w:bottom="1440" w:left="1800" w:header="720" w:footer="720" w:gutter="0"/>
@@ -4100,7 +6040,7 @@
 
 <file path=word/comments.xml><?xml version="1.0" encoding="utf-8"?>
 <w:comments xmlns:wpc="http://schemas.microsoft.com/office/word/2010/wordprocessingCanvas" xmlns:mo="http://schemas.microsoft.com/office/mac/office/2008/main" xmlns:mc="http://schemas.openxmlformats.org/markup-compatibility/2006" xmlns:mv="urn:schemas-microsoft-com:mac:vml" xmlns:o="urn:schemas-microsoft-com:office:office" xmlns:r="http://schemas.openxmlformats.org/officeDocument/2006/relationships" xmlns:m="http://schemas.openxmlformats.org/officeDocument/2006/math" xmlns:v="urn:schemas-microsoft-com:vml" xmlns:wp14="http://schemas.microsoft.com/office/word/2010/wordprocessingDrawing" xmlns:wp="http://schemas.openxmlformats.org/drawingml/2006/wordprocessingDrawing" xmlns:w10="urn:schemas-microsoft-com:office:word" xmlns:w="http://schemas.openxmlformats.org/wordprocessingml/2006/main" xmlns:w14="http://schemas.microsoft.com/office/word/2010/wordml" xmlns:wpg="http://schemas.microsoft.com/office/word/2010/wordprocessingGroup" xmlns:wpi="http://schemas.microsoft.com/office/word/2010/wordprocessingInk" xmlns:wne="http://schemas.microsoft.com/office/word/2006/wordml" xmlns:wps="http://schemas.microsoft.com/office/word/2010/wordprocessingShape" mc:Ignorable="w14 wp14">
-  <w:comment w:id="1" w:author="benjamin goodwin" w:date="2015-11-08T15:11:00Z" w:initials="bg">
+  <w:comment w:id="0" w:author="benjamin goodwin" w:date="2015-11-08T15:11:00Z" w:initials="bg">
     <w:p>
       <w:pPr>
         <w:pStyle w:val="CommentText"/>
@@ -4116,7 +6056,7 @@
       </w:r>
     </w:p>
   </w:comment>
-  <w:comment w:id="2" w:author="benjamin goodwin" w:date="2015-11-08T15:15:00Z" w:initials="bg">
+  <w:comment w:id="1" w:author="benjamin goodwin" w:date="2015-11-08T15:15:00Z" w:initials="bg">
     <w:p>
       <w:pPr>
         <w:pStyle w:val="CommentText"/>
@@ -4945,6 +6885,7 @@
   <w:style w:type="character" w:default="1" w:styleId="DefaultParagraphFont">
     <w:name w:val="Default Paragraph Font"/>
     <w:uiPriority w:val="1"/>
+    <w:semiHidden/>
     <w:unhideWhenUsed/>
   </w:style>
   <w:style w:type="table" w:default="1" w:styleId="TableNormal">
@@ -5384,6 +7325,7 @@
   <w:style w:type="character" w:default="1" w:styleId="DefaultParagraphFont">
     <w:name w:val="Default Paragraph Font"/>
     <w:uiPriority w:val="1"/>
+    <w:semiHidden/>
     <w:unhideWhenUsed/>
   </w:style>
   <w:style w:type="table" w:default="1" w:styleId="TableNormal">
@@ -5896,7 +7838,7 @@
 </file>
 
 <file path=customXml/itemProps1.xml><?xml version="1.0" encoding="utf-8"?>
-<ds:datastoreItem xmlns:ds="http://schemas.openxmlformats.org/officeDocument/2006/customXml" ds:itemID="{16E831CF-B615-E744-9211-9566336A9DCC}">
+<ds:datastoreItem xmlns:ds="http://schemas.openxmlformats.org/officeDocument/2006/customXml" ds:itemID="{35A356CE-D0A7-EC41-AE7C-32255AAB8E20}">
   <ds:schemaRefs>
     <ds:schemaRef ds:uri="http://schemas.openxmlformats.org/officeDocument/2006/bibliography"/>
   </ds:schemaRefs>

</xml_diff>